<commit_message>
Added signal frame graph and completed report
</commit_message>
<xml_diff>
--- a/report/Report.docx
+++ b/report/Report.docx
@@ -2,6 +2,8 @@
 <file path=word/document.xml><?xml version="1.0" encoding="utf-8"?>
 <w:document xmlns:wpc="http://schemas.microsoft.com/office/word/2010/wordprocessingCanvas" xmlns:cx="http://schemas.microsoft.com/office/drawing/2014/chartex" xmlns:cx1="http://schemas.microsoft.com/office/drawing/2015/9/8/chartex" xmlns:cx2="http://schemas.microsoft.com/office/drawing/2015/10/21/chartex" xmlns:cx3="http://schemas.microsoft.com/office/drawing/2016/5/9/chartex" xmlns:cx4="http://schemas.microsoft.com/office/drawing/2016/5/10/chartex" xmlns:cx5="http://schemas.microsoft.com/office/drawing/2016/5/11/chartex" xmlns:cx6="http://schemas.microsoft.com/office/drawing/2016/5/12/chartex" xmlns:cx7="http://schemas.microsoft.com/office/drawing/2016/5/13/chartex" xmlns:cx8="http://schemas.microsoft.com/office/drawing/2016/5/14/chartex" xmlns:mc="http://schemas.openxmlformats.org/markup-compatibility/2006" xmlns:aink="http://schemas.microsoft.com/office/drawing/2016/ink" xmlns:am3d="http://schemas.microsoft.com/office/drawing/2017/model3d" xmlns:o="urn:schemas-microsoft-com:office:office" xmlns:r="http://schemas.openxmlformats.org/officeDocument/2006/relationships" xmlns:m="http://schemas.openxmlformats.org/officeDocument/2006/math" xmlns:v="urn:schemas-microsoft-com:vml" xmlns:wp14="http://schemas.microsoft.com/office/word/2010/wordprocessingDrawing" xmlns:wp="http://schemas.openxmlformats.org/drawingml/2006/wordprocessingDrawing" xmlns:w10="urn:schemas-microsoft-com:office:word" xmlns:w="http://schemas.openxmlformats.org/wordprocessingml/2006/main" xmlns:w14="http://schemas.microsoft.com/office/word/2010/wordml" xmlns:w15="http://schemas.microsoft.com/office/word/2012/wordml" xmlns:w16cid="http://schemas.microsoft.com/office/word/2016/wordml/cid" xmlns:w16se="http://schemas.microsoft.com/office/word/2015/wordml/symex" xmlns:wpg="http://schemas.microsoft.com/office/word/2010/wordprocessingGroup" xmlns:wpi="http://schemas.microsoft.com/office/word/2010/wordprocessingInk" xmlns:wne="http://schemas.microsoft.com/office/word/2006/wordml" xmlns:wps="http://schemas.microsoft.com/office/word/2010/wordprocessingShape" mc:Ignorable="w14 w15 w16se w16cid wp14">
   <w:body>
+    <w:bookmarkStart w:id="0" w:name="_GoBack" w:displacedByCustomXml="next"/>
+    <w:bookmarkEnd w:id="0" w:displacedByCustomXml="next"/>
     <w:sdt>
       <w:sdtPr>
         <w:rPr>
@@ -1432,7 +1434,11 @@
     <w:sdt>
       <w:sdtPr>
         <w:rPr>
-          <w:lang w:val="el-GR"/>
+          <w:rFonts w:asciiTheme="minorHAnsi" w:eastAsiaTheme="minorEastAsia" w:hAnsiTheme="minorHAnsi" w:cstheme="minorBidi"/>
+          <w:color w:val="auto"/>
+          <w:sz w:val="22"/>
+          <w:szCs w:val="22"/>
+          <w:lang w:val="el-GR" w:eastAsia="ja-JP"/>
         </w:rPr>
         <w:id w:val="-682353803"/>
         <w:docPartObj>
@@ -1442,13 +1448,8 @@
       </w:sdtPr>
       <w:sdtEndPr>
         <w:rPr>
-          <w:rFonts w:asciiTheme="minorHAnsi" w:eastAsiaTheme="minorEastAsia" w:hAnsiTheme="minorHAnsi" w:cstheme="minorBidi"/>
           <w:b/>
           <w:bCs/>
-          <w:color w:val="auto"/>
-          <w:sz w:val="22"/>
-          <w:szCs w:val="22"/>
-          <w:lang w:eastAsia="ja-JP"/>
         </w:rPr>
       </w:sdtEndPr>
       <w:sdtContent>
@@ -1495,7 +1496,7 @@
             </w:rPr>
             <w:fldChar w:fldCharType="separate"/>
           </w:r>
-          <w:hyperlink w:anchor="_Toc1144104" w:history="1">
+          <w:hyperlink w:anchor="_Toc1148043" w:history="1">
             <w:r>
               <w:rPr>
                 <w:rStyle w:val="-"/>
@@ -1537,7 +1538,7 @@
                 <w:noProof/>
                 <w:webHidden/>
               </w:rPr>
-              <w:instrText xml:space="preserve"> PAGEREF _Toc1144104 \h </w:instrText>
+              <w:instrText xml:space="preserve"> PAGEREF _Toc1148043 \h </w:instrText>
             </w:r>
             <w:r>
               <w:rPr>
@@ -1579,7 +1580,7 @@
               <w:lang w:val="en-US" w:eastAsia="en-US"/>
             </w:rPr>
           </w:pPr>
-          <w:hyperlink w:anchor="_Toc1144105" w:history="1">
+          <w:hyperlink w:anchor="_Toc1148044" w:history="1">
             <w:r>
               <w:rPr>
                 <w:rStyle w:val="-"/>
@@ -1606,7 +1607,7 @@
                 <w:noProof/>
                 <w:webHidden/>
               </w:rPr>
-              <w:instrText xml:space="preserve"> PAGEREF _Toc1144105 \h </w:instrText>
+              <w:instrText xml:space="preserve"> PAGEREF _Toc1148044 \h </w:instrText>
             </w:r>
             <w:r>
               <w:rPr>
@@ -1648,7 +1649,7 @@
               <w:lang w:val="en-US" w:eastAsia="en-US"/>
             </w:rPr>
           </w:pPr>
-          <w:hyperlink w:anchor="_Toc1144106" w:history="1">
+          <w:hyperlink w:anchor="_Toc1148045" w:history="1">
             <w:r>
               <w:rPr>
                 <w:rStyle w:val="-"/>
@@ -1675,7 +1676,7 @@
                 <w:noProof/>
                 <w:webHidden/>
               </w:rPr>
-              <w:instrText xml:space="preserve"> PAGEREF _Toc1144106 \h </w:instrText>
+              <w:instrText xml:space="preserve"> PAGEREF _Toc1148045 \h </w:instrText>
             </w:r>
             <w:r>
               <w:rPr>
@@ -1717,7 +1718,7 @@
               <w:lang w:val="en-US" w:eastAsia="en-US"/>
             </w:rPr>
           </w:pPr>
-          <w:hyperlink w:anchor="_Toc1144107" w:history="1">
+          <w:hyperlink w:anchor="_Toc1148046" w:history="1">
             <w:r>
               <w:rPr>
                 <w:rStyle w:val="-"/>
@@ -1759,7 +1760,7 @@
                 <w:noProof/>
                 <w:webHidden/>
               </w:rPr>
-              <w:instrText xml:space="preserve"> PAGEREF _Toc1144107 \h </w:instrText>
+              <w:instrText xml:space="preserve"> PAGEREF _Toc1148046 \h </w:instrText>
             </w:r>
             <w:r>
               <w:rPr>
@@ -1779,7 +1780,7 @@
                 <w:noProof/>
                 <w:webHidden/>
               </w:rPr>
-              <w:t>5</w:t>
+              <w:t>6</w:t>
             </w:r>
             <w:r>
               <w:rPr>
@@ -1801,7 +1802,7 @@
               <w:lang w:val="en-US" w:eastAsia="en-US"/>
             </w:rPr>
           </w:pPr>
-          <w:hyperlink w:anchor="_Toc1144108" w:history="1">
+          <w:hyperlink w:anchor="_Toc1148047" w:history="1">
             <w:r>
               <w:rPr>
                 <w:rStyle w:val="-"/>
@@ -1828,7 +1829,7 @@
                 <w:noProof/>
                 <w:webHidden/>
               </w:rPr>
-              <w:instrText xml:space="preserve"> PAGEREF _Toc1144108 \h </w:instrText>
+              <w:instrText xml:space="preserve"> PAGEREF _Toc1148047 \h </w:instrText>
             </w:r>
             <w:r>
               <w:rPr>
@@ -1848,7 +1849,7 @@
                 <w:noProof/>
                 <w:webHidden/>
               </w:rPr>
-              <w:t>5</w:t>
+              <w:t>6</w:t>
             </w:r>
             <w:r>
               <w:rPr>
@@ -1870,7 +1871,7 @@
               <w:lang w:val="en-US" w:eastAsia="en-US"/>
             </w:rPr>
           </w:pPr>
-          <w:hyperlink w:anchor="_Toc1144109" w:history="1">
+          <w:hyperlink w:anchor="_Toc1148048" w:history="1">
             <w:r>
               <w:rPr>
                 <w:rStyle w:val="-"/>
@@ -1897,7 +1898,7 @@
                 <w:noProof/>
                 <w:webHidden/>
               </w:rPr>
-              <w:instrText xml:space="preserve"> PAGEREF _Toc1144109 \h </w:instrText>
+              <w:instrText xml:space="preserve"> PAGEREF _Toc1148048 \h </w:instrText>
             </w:r>
             <w:r>
               <w:rPr>
@@ -1917,7 +1918,7 @@
                 <w:noProof/>
                 <w:webHidden/>
               </w:rPr>
-              <w:t>5</w:t>
+              <w:t>6</w:t>
             </w:r>
             <w:r>
               <w:rPr>
@@ -1939,7 +1940,7 @@
               <w:lang w:val="en-US" w:eastAsia="en-US"/>
             </w:rPr>
           </w:pPr>
-          <w:hyperlink w:anchor="_Toc1144110" w:history="1">
+          <w:hyperlink w:anchor="_Toc1148049" w:history="1">
             <w:r>
               <w:rPr>
                 <w:rStyle w:val="-"/>
@@ -1981,7 +1982,7 @@
                 <w:noProof/>
                 <w:webHidden/>
               </w:rPr>
-              <w:instrText xml:space="preserve"> PAGEREF _Toc1144110 \h </w:instrText>
+              <w:instrText xml:space="preserve"> PAGEREF _Toc1148049 \h </w:instrText>
             </w:r>
             <w:r>
               <w:rPr>
@@ -2001,7 +2002,7 @@
                 <w:noProof/>
                 <w:webHidden/>
               </w:rPr>
-              <w:t>6</w:t>
+              <w:t>7</w:t>
             </w:r>
             <w:r>
               <w:rPr>
@@ -2023,7 +2024,7 @@
               <w:lang w:val="en-US" w:eastAsia="en-US"/>
             </w:rPr>
           </w:pPr>
-          <w:hyperlink w:anchor="_Toc1144111" w:history="1">
+          <w:hyperlink w:anchor="_Toc1148050" w:history="1">
             <w:r>
               <w:rPr>
                 <w:rStyle w:val="-"/>
@@ -2050,7 +2051,7 @@
                 <w:noProof/>
                 <w:webHidden/>
               </w:rPr>
-              <w:instrText xml:space="preserve"> PAGEREF _Toc1144111 \h </w:instrText>
+              <w:instrText xml:space="preserve"> PAGEREF _Toc1148050 \h </w:instrText>
             </w:r>
             <w:r>
               <w:rPr>
@@ -2070,7 +2071,7 @@
                 <w:noProof/>
                 <w:webHidden/>
               </w:rPr>
-              <w:t>6</w:t>
+              <w:t>7</w:t>
             </w:r>
             <w:r>
               <w:rPr>
@@ -2092,7 +2093,7 @@
               <w:lang w:val="en-US" w:eastAsia="en-US"/>
             </w:rPr>
           </w:pPr>
-          <w:hyperlink w:anchor="_Toc1144112" w:history="1">
+          <w:hyperlink w:anchor="_Toc1148051" w:history="1">
             <w:r>
               <w:rPr>
                 <w:rStyle w:val="-"/>
@@ -2119,7 +2120,7 @@
                 <w:noProof/>
                 <w:webHidden/>
               </w:rPr>
-              <w:instrText xml:space="preserve"> PAGEREF _Toc1144112 \h </w:instrText>
+              <w:instrText xml:space="preserve"> PAGEREF _Toc1148051 \h </w:instrText>
             </w:r>
             <w:r>
               <w:rPr>
@@ -2139,7 +2140,7 @@
                 <w:noProof/>
                 <w:webHidden/>
               </w:rPr>
-              <w:t>6</w:t>
+              <w:t>7</w:t>
             </w:r>
             <w:r>
               <w:rPr>
@@ -2161,7 +2162,7 @@
               <w:lang w:val="en-US" w:eastAsia="en-US"/>
             </w:rPr>
           </w:pPr>
-          <w:hyperlink w:anchor="_Toc1144113" w:history="1">
+          <w:hyperlink w:anchor="_Toc1148052" w:history="1">
             <w:r>
               <w:rPr>
                 <w:rStyle w:val="-"/>
@@ -2188,7 +2189,7 @@
                 <w:noProof/>
                 <w:webHidden/>
               </w:rPr>
-              <w:instrText xml:space="preserve"> PAGEREF _Toc1144113 \h </w:instrText>
+              <w:instrText xml:space="preserve"> PAGEREF _Toc1148052 \h </w:instrText>
             </w:r>
             <w:r>
               <w:rPr>
@@ -2208,7 +2209,7 @@
                 <w:noProof/>
                 <w:webHidden/>
               </w:rPr>
-              <w:t>9</w:t>
+              <w:t>10</w:t>
             </w:r>
             <w:r>
               <w:rPr>
@@ -2230,7 +2231,7 @@
               <w:lang w:val="en-US" w:eastAsia="en-US"/>
             </w:rPr>
           </w:pPr>
-          <w:hyperlink w:anchor="_Toc1144114" w:history="1">
+          <w:hyperlink w:anchor="_Toc1148053" w:history="1">
             <w:r>
               <w:rPr>
                 <w:rStyle w:val="-"/>
@@ -2257,7 +2258,7 @@
                 <w:noProof/>
                 <w:webHidden/>
               </w:rPr>
-              <w:instrText xml:space="preserve"> PAGEREF _Toc1144114 \h </w:instrText>
+              <w:instrText xml:space="preserve"> PAGEREF _Toc1148053 \h </w:instrText>
             </w:r>
             <w:r>
               <w:rPr>
@@ -2277,7 +2278,7 @@
                 <w:noProof/>
                 <w:webHidden/>
               </w:rPr>
-              <w:t>9</w:t>
+              <w:t>11</w:t>
             </w:r>
             <w:r>
               <w:rPr>
@@ -2316,7 +2317,7 @@
       <w:pPr>
         <w:pStyle w:val="1"/>
       </w:pPr>
-      <w:bookmarkStart w:id="0" w:name="_Toc1144104"/>
+      <w:bookmarkStart w:id="1" w:name="_Toc1148043"/>
       <w:r>
         <w:lastRenderedPageBreak/>
         <w:t>1</w:t>
@@ -2330,19 +2331,22 @@
       <w:r>
         <w:t xml:space="preserve"> επίπεδο</w:t>
       </w:r>
-      <w:bookmarkEnd w:id="0"/>
+      <w:bookmarkEnd w:id="1"/>
     </w:p>
     <w:p>
       <w:pPr>
         <w:pStyle w:val="2"/>
       </w:pPr>
-      <w:bookmarkStart w:id="1" w:name="_Toc1144105"/>
+      <w:bookmarkStart w:id="2" w:name="_Toc1148044"/>
       <w:r>
         <w:t>Λειτουργία</w:t>
       </w:r>
-      <w:bookmarkEnd w:id="1"/>
-    </w:p>
-    <w:p>
+      <w:bookmarkEnd w:id="2"/>
+    </w:p>
+    <w:p>
+      <w:pPr>
+        <w:jc w:val="both"/>
+      </w:pPr>
       <w:r>
         <w:t>Η συνάρτηση</w:t>
       </w:r>
@@ -2383,6 +2387,9 @@
       </w:r>
     </w:p>
     <w:p>
+      <w:pPr>
+        <w:jc w:val="both"/>
+      </w:pPr>
       <w:r>
         <w:t xml:space="preserve">Συγκεκριμένα, </w:t>
       </w:r>
@@ -2422,13 +2429,13 @@
         <w:t xml:space="preserve"> </w:t>
       </w:r>
       <w:r>
-        <w:t xml:space="preserve">επιλέγεται μέσα στην συνάρτηση και το παραδοτέο έχει </w:t>
-      </w:r>
-      <w:r>
-        <w:t>προεπιλεγμένο</w:t>
-      </w:r>
-      <w:r>
-        <w:t xml:space="preserve"> τον τύπο </w:t>
+        <w:t xml:space="preserve">επιλέγεται μέσα στην συνάρτηση και </w:t>
+      </w:r>
+      <w:r>
+        <w:t>στον παραδοτέο κώδικα έχει προεπιλεγεί ο τύπος</w:t>
+      </w:r>
+      <w:r>
+        <w:t xml:space="preserve"> </w:t>
       </w:r>
       <w:r>
         <w:rPr>
@@ -2518,6 +2525,9 @@
       </w:r>
     </w:p>
     <w:p>
+      <w:pPr>
+        <w:jc w:val="both"/>
+      </w:pPr>
       <w:r>
         <w:t xml:space="preserve">Στη συνέχεια, τα δεδομένα αυτά περνούν στη συνάρτηση </w:t>
       </w:r>
@@ -2598,16 +2608,13 @@
     <w:p>
       <w:pPr>
         <w:pStyle w:val="2"/>
-        <w:rPr>
-          <w:lang w:val="en-US"/>
-        </w:rPr>
-      </w:pPr>
-      <w:bookmarkStart w:id="2" w:name="_Toc1144106"/>
+      </w:pPr>
+      <w:bookmarkStart w:id="3" w:name="_Toc1148045"/>
       <w:r>
         <w:lastRenderedPageBreak/>
         <w:t>Ενδεικτικά αποτελέσματα</w:t>
       </w:r>
-      <w:bookmarkEnd w:id="2"/>
+      <w:bookmarkEnd w:id="3"/>
     </w:p>
     <w:p>
       <w:r>
@@ -2657,7 +2664,27 @@
         <w:t>’) πέτυχε:</w:t>
       </w:r>
     </w:p>
-    <w:p/>
+    <w:p>
+      <w:pPr>
+        <w:pStyle w:val="a8"/>
+        <w:numPr>
+          <w:ilvl w:val="0"/>
+          <w:numId w:val="3"/>
+        </w:numPr>
+      </w:pPr>
+      <w:r>
+        <w:t>Με π</w:t>
+      </w:r>
+      <w:r>
+        <w:t xml:space="preserve">αράθυρα τύπου </w:t>
+      </w:r>
+      <w:r>
+        <w:rPr>
+          <w:lang w:val="en-US"/>
+        </w:rPr>
+        <w:t>‘KBD’</w:t>
+      </w:r>
+    </w:p>
     <w:p>
       <w:pPr>
         <w:jc w:val="center"/>
@@ -2665,6 +2692,12 @@
           <w:lang w:val="en-US"/>
         </w:rPr>
       </w:pPr>
+      <w:r>
+        <w:rPr>
+          <w:lang w:val="en-US"/>
+        </w:rPr>
+        <w:t xml:space="preserve">              </w:t>
+      </w:r>
       <w:r>
         <w:rPr>
           <w:noProof/>
@@ -2715,13 +2748,96 @@
     </w:p>
     <w:p>
       <w:pPr>
+        <w:pStyle w:val="a8"/>
+        <w:numPr>
+          <w:ilvl w:val="0"/>
+          <w:numId w:val="3"/>
+        </w:numPr>
+        <w:rPr>
+          <w:lang w:val="en-US"/>
+        </w:rPr>
+      </w:pPr>
+      <w:r>
+        <w:t>Με π</w:t>
+      </w:r>
+      <w:r>
+        <w:t>αράθυρα τύπου ‘</w:t>
+      </w:r>
+      <w:r>
+        <w:rPr>
+          <w:lang w:val="en-US"/>
+        </w:rPr>
+        <w:t>SIN’</w:t>
+      </w:r>
+    </w:p>
+    <w:p>
+      <w:pPr>
+        <w:pStyle w:val="a8"/>
         <w:jc w:val="center"/>
         <w:rPr>
           <w:lang w:val="en-US"/>
         </w:rPr>
       </w:pPr>
-    </w:p>
-    <w:p>
+      <w:r>
+        <w:rPr>
+          <w:noProof/>
+          <w:lang w:val="en-US"/>
+        </w:rPr>
+        <w:drawing>
+          <wp:inline distT="0" distB="0" distL="0" distR="0" wp14:anchorId="71A22EDA" wp14:editId="04E08028">
+            <wp:extent cx="3886742" cy="838317"/>
+            <wp:effectExtent l="0" t="0" r="0" b="0"/>
+            <wp:docPr id="3" name="Εικόνα 3"/>
+            <wp:cNvGraphicFramePr>
+              <a:graphicFrameLocks xmlns:a="http://schemas.openxmlformats.org/drawingml/2006/main" noChangeAspect="1"/>
+            </wp:cNvGraphicFramePr>
+            <a:graphic xmlns:a="http://schemas.openxmlformats.org/drawingml/2006/main">
+              <a:graphicData uri="http://schemas.openxmlformats.org/drawingml/2006/picture">
+                <pic:pic xmlns:pic="http://schemas.openxmlformats.org/drawingml/2006/picture">
+                  <pic:nvPicPr>
+                    <pic:cNvPr id="3" name="demo1_sin.png"/>
+                    <pic:cNvPicPr/>
+                  </pic:nvPicPr>
+                  <pic:blipFill>
+                    <a:blip r:embed="rId17">
+                      <a:extLst>
+                        <a:ext uri="{28A0092B-C50C-407E-A947-70E740481C1C}">
+                          <a14:useLocalDpi xmlns:a14="http://schemas.microsoft.com/office/drawing/2010/main" val="0"/>
+                        </a:ext>
+                      </a:extLst>
+                    </a:blip>
+                    <a:stretch>
+                      <a:fillRect/>
+                    </a:stretch>
+                  </pic:blipFill>
+                  <pic:spPr>
+                    <a:xfrm>
+                      <a:off x="0" y="0"/>
+                      <a:ext cx="3886742" cy="838317"/>
+                    </a:xfrm>
+                    <a:prstGeom prst="rect">
+                      <a:avLst/>
+                    </a:prstGeom>
+                  </pic:spPr>
+                </pic:pic>
+              </a:graphicData>
+            </a:graphic>
+          </wp:inline>
+        </w:drawing>
+      </w:r>
+    </w:p>
+    <w:p>
+      <w:pPr>
+        <w:jc w:val="center"/>
+        <w:rPr>
+          <w:lang w:val="en-US"/>
+        </w:rPr>
+      </w:pPr>
+    </w:p>
+    <w:p>
+      <w:pPr>
+        <w:jc w:val="both"/>
+      </w:pPr>
       <w:r>
         <w:t xml:space="preserve">Οι τιμές θορύβου (σφάλματος) παρουσιάζονται στο επόμενο διάγραμμα και είναι της τάξης του </w:t>
       </w:r>
@@ -2766,7 +2882,13 @@
         <w:t xml:space="preserve"> </w:t>
       </w:r>
       <w:r>
-        <w:t>είναι πλήρως αντιστρέψιμος, οπότε η τάξη αυτή των σφαλμάτων ήταν αναμενόμενη και προέρχεται από τις πράξεις.</w:t>
+        <w:t xml:space="preserve">είναι πλήρως αντιστρέψιμος, οπότε η τάξη αυτή των σφαλμάτων ήταν αναμενόμενη </w:t>
+      </w:r>
+      <w:r>
+        <w:t>αφού</w:t>
+      </w:r>
+      <w:r>
+        <w:t xml:space="preserve"> προέρχεται από τις πράξεις.</w:t>
       </w:r>
     </w:p>
     <w:p/>
@@ -2798,7 +2920,7 @@
                     <pic:cNvPicPr/>
                   </pic:nvPicPr>
                   <pic:blipFill>
-                    <a:blip r:embed="rId17">
+                    <a:blip r:embed="rId18">
                       <a:extLst>
                         <a:ext uri="{28A0092B-C50C-407E-A947-70E740481C1C}">
                           <a14:useLocalDpi xmlns:a14="http://schemas.microsoft.com/office/drawing/2010/main" val="0"/>
@@ -2827,144 +2949,145 @@
     </w:p>
     <w:p>
       <w:pPr>
+        <w:jc w:val="both"/>
+      </w:pPr>
+      <w:r>
+        <w:lastRenderedPageBreak/>
+        <w:t xml:space="preserve">Στο επόμενο διάγραμμα παρουσιάζεται ο αριθμός των </w:t>
+      </w:r>
+      <w:r>
+        <w:rPr>
+          <w:lang w:val="en-US"/>
+        </w:rPr>
+        <w:t>frames</w:t>
+      </w:r>
+      <w:r>
+        <w:t xml:space="preserve"> </w:t>
+      </w:r>
+      <w:r>
+        <w:t xml:space="preserve">όπως κατηγοριοποιήθηκαν. Όπως φαίνεται, στην συντριπτική τους πλειοψηφία δόθηκε ο τύπος: </w:t>
+      </w:r>
+      <w:r>
+        <w:t>“</w:t>
+      </w:r>
+      <w:r>
+        <w:rPr>
+          <w:lang w:val="en-US"/>
+        </w:rPr>
+        <w:t>ONLY</w:t>
+      </w:r>
+      <w:r>
+        <w:t>_</w:t>
+      </w:r>
+      <w:r>
+        <w:rPr>
+          <w:lang w:val="en-US"/>
+        </w:rPr>
+        <w:t>LONG</w:t>
+      </w:r>
+      <w:r>
+        <w:t>_</w:t>
+      </w:r>
+      <w:r>
+        <w:rPr>
+          <w:lang w:val="en-US"/>
+        </w:rPr>
+        <w:t>SEQUENCE</w:t>
+      </w:r>
+      <w:r>
+        <w:t>”</w:t>
+      </w:r>
+      <w:r>
+        <w:t xml:space="preserve"> ενώ υπάρχουν μόλις 8 </w:t>
+      </w:r>
+      <w:r>
+        <w:rPr>
+          <w:lang w:val="en-US"/>
+        </w:rPr>
+        <w:t>frames</w:t>
+      </w:r>
+      <w:r>
+        <w:t xml:space="preserve"> </w:t>
+      </w:r>
+      <w:r>
+        <w:t xml:space="preserve">σε κάθε έναν από τους υπόλοιπους τύπους. Αναμενόμενα, ο αριθμός </w:t>
+      </w:r>
+      <w:r>
+        <w:t xml:space="preserve">των τριών τελευταίων </w:t>
+      </w:r>
+      <w:r>
+        <w:t xml:space="preserve">είναι ίδιος καθώς </w:t>
+      </w:r>
+      <w:r>
+        <w:t xml:space="preserve">πριν και μετά από τα </w:t>
+      </w:r>
+      <w:r>
+        <w:rPr>
+          <w:lang w:val="en-US"/>
+        </w:rPr>
+        <w:t>frames</w:t>
+      </w:r>
+      <w:r>
+        <w:t xml:space="preserve"> </w:t>
+      </w:r>
+      <w:r>
+        <w:t xml:space="preserve">τύπου </w:t>
+      </w:r>
+      <w:r>
+        <w:t>‘</w:t>
+      </w:r>
+      <w:r>
+        <w:rPr>
+          <w:lang w:val="en-US"/>
+        </w:rPr>
+        <w:t>ESH</w:t>
+      </w:r>
+      <w:r>
+        <w:t xml:space="preserve">’ </w:t>
+      </w:r>
+      <w:r>
+        <w:t xml:space="preserve">βρίσκονται τα </w:t>
+      </w:r>
+      <w:r>
+        <w:t>‘</w:t>
+      </w:r>
+      <w:r>
+        <w:rPr>
+          <w:lang w:val="en-US"/>
+        </w:rPr>
+        <w:t>LPS</w:t>
+      </w:r>
+      <w:r>
+        <w:t xml:space="preserve">’ </w:t>
+      </w:r>
+      <w:r>
+        <w:t xml:space="preserve">και </w:t>
+      </w:r>
+      <w:r>
+        <w:t>‘</w:t>
+      </w:r>
+      <w:r>
+        <w:rPr>
+          <w:lang w:val="en-US"/>
+        </w:rPr>
+        <w:t>LSS</w:t>
+      </w:r>
+      <w:r>
+        <w:t>’.</w:t>
+      </w:r>
+    </w:p>
+    <w:p>
+      <w:pPr>
         <w:jc w:val="center"/>
-        <w:rPr>
-          <w:lang w:val="en-US"/>
-        </w:rPr>
-      </w:pPr>
-    </w:p>
-    <w:p>
-      <w:r>
-        <w:t xml:space="preserve">Στο επόμενο διάγραμμα παρουσιάζεται ο αριθμός των </w:t>
-      </w:r>
-      <w:r>
-        <w:rPr>
-          <w:lang w:val="en-US"/>
-        </w:rPr>
-        <w:t>frames</w:t>
-      </w:r>
-      <w:r>
-        <w:t xml:space="preserve"> </w:t>
-      </w:r>
-      <w:r>
-        <w:t xml:space="preserve">όπως κατηγοριοποιήθηκαν. Όπως φαίνεται, στην συντριπτική τους πλειοψηφία δόθηκε ο τύπος: </w:t>
-      </w:r>
-      <w:r>
-        <w:t>“</w:t>
-      </w:r>
-      <w:r>
-        <w:rPr>
-          <w:lang w:val="en-US"/>
-        </w:rPr>
-        <w:t>ONLY</w:t>
-      </w:r>
-      <w:r>
-        <w:t>_</w:t>
-      </w:r>
-      <w:r>
-        <w:rPr>
-          <w:lang w:val="en-US"/>
-        </w:rPr>
-        <w:t>LONG</w:t>
-      </w:r>
-      <w:r>
-        <w:t>_</w:t>
-      </w:r>
-      <w:r>
-        <w:rPr>
-          <w:lang w:val="en-US"/>
-        </w:rPr>
-        <w:t>SEQUENCE</w:t>
-      </w:r>
-      <w:r>
-        <w:t>”</w:t>
-      </w:r>
-      <w:r>
-        <w:t xml:space="preserve"> ενώ υπάρχουν μόλις 8 </w:t>
-      </w:r>
-      <w:r>
-        <w:rPr>
-          <w:lang w:val="en-US"/>
-        </w:rPr>
-        <w:t>frames</w:t>
-      </w:r>
-      <w:r>
-        <w:t xml:space="preserve"> </w:t>
-      </w:r>
-      <w:r>
-        <w:t xml:space="preserve">σε κάθε έναν από τους υπόλοιπους τύπους. Αναμενόμενα, ο αριθμός τους είναι ίδιος καθώς </w:t>
-      </w:r>
-      <w:r>
-        <w:t xml:space="preserve">πριν και μετά από τα </w:t>
-      </w:r>
-      <w:r>
-        <w:rPr>
-          <w:lang w:val="en-US"/>
-        </w:rPr>
-        <w:t>frames</w:t>
-      </w:r>
-      <w:r>
-        <w:t xml:space="preserve"> </w:t>
-      </w:r>
-      <w:r>
-        <w:t xml:space="preserve">τύπου </w:t>
-      </w:r>
-      <w:r>
-        <w:t>‘</w:t>
-      </w:r>
-      <w:r>
-        <w:rPr>
-          <w:lang w:val="en-US"/>
-        </w:rPr>
-        <w:t>ESH</w:t>
-      </w:r>
-      <w:r>
-        <w:t xml:space="preserve">’ </w:t>
-      </w:r>
-      <w:r>
-        <w:t xml:space="preserve">βρίσκονται τα </w:t>
-      </w:r>
-      <w:r>
-        <w:t>‘</w:t>
-      </w:r>
-      <w:r>
-        <w:rPr>
-          <w:lang w:val="en-US"/>
-        </w:rPr>
-        <w:t>LPS</w:t>
-      </w:r>
-      <w:r>
-        <w:t xml:space="preserve">’ </w:t>
-      </w:r>
-      <w:r>
-        <w:t xml:space="preserve">και </w:t>
-      </w:r>
-      <w:r>
-        <w:t>‘</w:t>
-      </w:r>
-      <w:r>
-        <w:rPr>
-          <w:lang w:val="en-US"/>
-        </w:rPr>
-        <w:t>LSS</w:t>
-      </w:r>
-      <w:r>
-        <w:t>’.</w:t>
-      </w:r>
-    </w:p>
-    <w:p>
-      <w:pPr>
-        <w:jc w:val="center"/>
       </w:pPr>
       <w:r>
         <w:rPr>
           <w:noProof/>
           <w:lang w:val="en-US"/>
         </w:rPr>
-        <w:lastRenderedPageBreak/>
         <w:drawing>
-          <wp:inline distT="0" distB="0" distL="0" distR="0" wp14:anchorId="584606BD" wp14:editId="570816BF">
-            <wp:extent cx="3736800" cy="2800800"/>
+          <wp:inline distT="0" distB="0" distL="0" distR="0" wp14:anchorId="584606BD" wp14:editId="66851975">
+            <wp:extent cx="3204000" cy="2401200"/>
             <wp:effectExtent l="0" t="0" r="0" b="0"/>
             <wp:docPr id="6" name="Εικόνα 6" descr="Εικόνα που περιέχει στιγμιότυπο οθόνης&#10;&#10;Η περιγραφή δημιουργήθηκε με πολύ υψηλή αξιοπιστία"/>
             <wp:cNvGraphicFramePr>
@@ -2978,7 +3101,7 @@
                     <pic:cNvPicPr/>
                   </pic:nvPicPr>
                   <pic:blipFill>
-                    <a:blip r:embed="rId18">
+                    <a:blip r:embed="rId19" cstate="print">
                       <a:extLst>
                         <a:ext uri="{28A0092B-C50C-407E-A947-70E740481C1C}">
                           <a14:useLocalDpi xmlns:a14="http://schemas.microsoft.com/office/drawing/2010/main" val="0"/>
@@ -2992,7 +3115,7 @@
                   <pic:spPr>
                     <a:xfrm>
                       <a:off x="0" y="0"/>
-                      <a:ext cx="3736800" cy="2800800"/>
+                      <a:ext cx="3204000" cy="2401200"/>
                     </a:xfrm>
                     <a:prstGeom prst="rect">
                       <a:avLst/>
@@ -3007,15 +3130,106 @@
     </w:p>
     <w:p>
       <w:pPr>
+        <w:jc w:val="both"/>
+      </w:pPr>
+      <w:r>
+        <w:t xml:space="preserve">Τα </w:t>
+      </w:r>
+      <w:r>
+        <w:rPr>
+          <w:lang w:val="en-US"/>
+        </w:rPr>
+        <w:t>frames</w:t>
+      </w:r>
+      <w:r>
+        <w:t xml:space="preserve"> </w:t>
+      </w:r>
+      <w:r>
+        <w:t>τύπου ‘</w:t>
+      </w:r>
+      <w:r>
+        <w:rPr>
+          <w:lang w:val="en-US"/>
+        </w:rPr>
+        <w:t>ESH</w:t>
+      </w:r>
+      <w:r>
+        <w:t xml:space="preserve">’ </w:t>
+      </w:r>
+      <w:r>
+        <w:t xml:space="preserve">βρίσκονται στα σημεία με τις πολύ απότομες αλλαγές στα δείγματα του ήχου. Αυτό φαίνεται στο επόμενο διάγραμμα όπου παρουσιάζονται οι τύποι των </w:t>
+      </w:r>
+      <w:r>
+        <w:rPr>
+          <w:lang w:val="en-US"/>
+        </w:rPr>
+        <w:t>frames</w:t>
+      </w:r>
+      <w:r>
+        <w:t xml:space="preserve"> </w:t>
+      </w:r>
+      <w:r>
+        <w:t>πάνω στο κανάλι 1 του δείγματος.</w:t>
+      </w:r>
+    </w:p>
+    <w:p>
+      <w:pPr>
         <w:jc w:val="center"/>
       </w:pPr>
+      <w:r>
+        <w:rPr>
+          <w:noProof/>
+        </w:rPr>
+        <w:drawing>
+          <wp:inline distT="0" distB="0" distL="0" distR="0" wp14:anchorId="5528C067" wp14:editId="22DA6539">
+            <wp:extent cx="5333559" cy="3998645"/>
+            <wp:effectExtent l="0" t="0" r="635" b="1905"/>
+            <wp:docPr id="13" name="Εικόνα 13"/>
+            <wp:cNvGraphicFramePr>
+              <a:graphicFrameLocks xmlns:a="http://schemas.openxmlformats.org/drawingml/2006/main" noChangeAspect="1"/>
+            </wp:cNvGraphicFramePr>
+            <a:graphic xmlns:a="http://schemas.openxmlformats.org/drawingml/2006/main">
+              <a:graphicData uri="http://schemas.openxmlformats.org/drawingml/2006/picture">
+                <pic:pic xmlns:pic="http://schemas.openxmlformats.org/drawingml/2006/picture">
+                  <pic:nvPicPr>
+                    <pic:cNvPr id="13" name="Demo 1 - ESH frames.png"/>
+                    <pic:cNvPicPr/>
+                  </pic:nvPicPr>
+                  <pic:blipFill>
+                    <a:blip r:embed="rId20">
+                      <a:extLst>
+                        <a:ext uri="{28A0092B-C50C-407E-A947-70E740481C1C}">
+                          <a14:useLocalDpi xmlns:a14="http://schemas.microsoft.com/office/drawing/2010/main" val="0"/>
+                        </a:ext>
+                      </a:extLst>
+                    </a:blip>
+                    <a:stretch>
+                      <a:fillRect/>
+                    </a:stretch>
+                  </pic:blipFill>
+                  <pic:spPr>
+                    <a:xfrm>
+                      <a:off x="0" y="0"/>
+                      <a:ext cx="5333559" cy="3998645"/>
+                    </a:xfrm>
+                    <a:prstGeom prst="rect">
+                      <a:avLst/>
+                    </a:prstGeom>
+                  </pic:spPr>
+                </pic:pic>
+              </a:graphicData>
+            </a:graphic>
+          </wp:inline>
+        </w:drawing>
+      </w:r>
     </w:p>
     <w:p>
       <w:pPr>
         <w:pStyle w:val="1"/>
       </w:pPr>
-      <w:bookmarkStart w:id="3" w:name="_Toc1144107"/>
-      <w:r>
+      <w:bookmarkStart w:id="4" w:name="_Toc1148046"/>
+      <w:r>
+        <w:lastRenderedPageBreak/>
         <w:t>2</w:t>
       </w:r>
       <w:r>
@@ -3027,19 +3241,22 @@
       <w:r>
         <w:t xml:space="preserve"> επίπεδο</w:t>
       </w:r>
-      <w:bookmarkEnd w:id="3"/>
+      <w:bookmarkEnd w:id="4"/>
     </w:p>
     <w:p>
       <w:pPr>
         <w:pStyle w:val="2"/>
       </w:pPr>
-      <w:bookmarkStart w:id="4" w:name="_Toc1144108"/>
+      <w:bookmarkStart w:id="5" w:name="_Toc1148047"/>
       <w:r>
         <w:t>Λειτουργία</w:t>
       </w:r>
-      <w:bookmarkEnd w:id="4"/>
-    </w:p>
-    <w:p>
+      <w:bookmarkEnd w:id="5"/>
+    </w:p>
+    <w:p>
+      <w:pPr>
+        <w:jc w:val="both"/>
+      </w:pPr>
       <w:r>
         <w:t>Η συνάρτηση</w:t>
       </w:r>
@@ -3080,6 +3297,9 @@
       </w:r>
     </w:p>
     <w:p>
+      <w:pPr>
+        <w:jc w:val="both"/>
+      </w:pPr>
       <w:r>
         <w:t xml:space="preserve">Στο επίπεδο αυτό, καλούνται οι συναρτήσεις </w:t>
       </w:r>
@@ -3283,11 +3503,11 @@
       <w:pPr>
         <w:pStyle w:val="2"/>
       </w:pPr>
-      <w:bookmarkStart w:id="5" w:name="_Toc1144109"/>
+      <w:bookmarkStart w:id="6" w:name="_Toc1148048"/>
       <w:r>
         <w:t>Ενδεικτικά αποτελέσματα</w:t>
       </w:r>
-      <w:bookmarkEnd w:id="5"/>
+      <w:bookmarkEnd w:id="6"/>
     </w:p>
     <w:p>
       <w:r>
@@ -3340,7 +3560,27 @@
         <w:t>’) πέτυχε:</w:t>
       </w:r>
     </w:p>
-    <w:p/>
+    <w:p>
+      <w:pPr>
+        <w:pStyle w:val="a8"/>
+        <w:numPr>
+          <w:ilvl w:val="0"/>
+          <w:numId w:val="3"/>
+        </w:numPr>
+      </w:pPr>
+      <w:r>
+        <w:t>Με π</w:t>
+      </w:r>
+      <w:r>
+        <w:t xml:space="preserve">αράθυρα τύπου </w:t>
+      </w:r>
+      <w:r>
+        <w:rPr>
+          <w:lang w:val="en-US"/>
+        </w:rPr>
+        <w:t>‘KBD’</w:t>
+      </w:r>
+    </w:p>
     <w:p>
       <w:pPr>
         <w:jc w:val="center"/>
@@ -3365,7 +3605,7 @@
                     <pic:cNvPicPr/>
                   </pic:nvPicPr>
                   <pic:blipFill>
-                    <a:blip r:embed="rId19">
+                    <a:blip r:embed="rId21">
                       <a:extLst>
                         <a:ext uri="{28A0092B-C50C-407E-A947-70E740481C1C}">
                           <a14:useLocalDpi xmlns:a14="http://schemas.microsoft.com/office/drawing/2010/main" val="0"/>
@@ -3394,10 +3634,85 @@
     </w:p>
     <w:p>
       <w:pPr>
+        <w:pStyle w:val="a8"/>
+        <w:numPr>
+          <w:ilvl w:val="0"/>
+          <w:numId w:val="3"/>
+        </w:numPr>
+      </w:pPr>
+      <w:r>
+        <w:t>Με π</w:t>
+      </w:r>
+      <w:r>
+        <w:t xml:space="preserve">αράθυρα τύπου </w:t>
+      </w:r>
+      <w:r>
+        <w:rPr>
+          <w:lang w:val="en-US"/>
+        </w:rPr>
+        <w:t>‘SIN’</w:t>
+      </w:r>
+    </w:p>
+    <w:p>
+      <w:pPr>
         <w:jc w:val="center"/>
       </w:pPr>
-    </w:p>
-    <w:p>
+      <w:r>
+        <w:rPr>
+          <w:noProof/>
+        </w:rPr>
+        <w:drawing>
+          <wp:inline distT="0" distB="0" distL="0" distR="0" wp14:anchorId="56DCDB09" wp14:editId="3CC02106">
+            <wp:extent cx="3924848" cy="819264"/>
+            <wp:effectExtent l="0" t="0" r="0" b="0"/>
+            <wp:docPr id="5" name="Εικόνα 5" descr="Εικόνα που περιέχει τοίχος, εσωτερικό&#10;&#10;Η περιγραφή δημιουργήθηκε με υψηλή αξιοπιστία"/>
+            <wp:cNvGraphicFramePr>
+              <a:graphicFrameLocks xmlns:a="http://schemas.openxmlformats.org/drawingml/2006/main" noChangeAspect="1"/>
+            </wp:cNvGraphicFramePr>
+            <a:graphic xmlns:a="http://schemas.openxmlformats.org/drawingml/2006/main">
+              <a:graphicData uri="http://schemas.openxmlformats.org/drawingml/2006/picture">
+                <pic:pic xmlns:pic="http://schemas.openxmlformats.org/drawingml/2006/picture">
+                  <pic:nvPicPr>
+                    <pic:cNvPr id="5" name="demo2_sin.png"/>
+                    <pic:cNvPicPr/>
+                  </pic:nvPicPr>
+                  <pic:blipFill>
+                    <a:blip r:embed="rId22">
+                      <a:extLst>
+                        <a:ext uri="{28A0092B-C50C-407E-A947-70E740481C1C}">
+                          <a14:useLocalDpi xmlns:a14="http://schemas.microsoft.com/office/drawing/2010/main" val="0"/>
+                        </a:ext>
+                      </a:extLst>
+                    </a:blip>
+                    <a:stretch>
+                      <a:fillRect/>
+                    </a:stretch>
+                  </pic:blipFill>
+                  <pic:spPr>
+                    <a:xfrm>
+                      <a:off x="0" y="0"/>
+                      <a:ext cx="3924848" cy="819264"/>
+                    </a:xfrm>
+                    <a:prstGeom prst="rect">
+                      <a:avLst/>
+                    </a:prstGeom>
+                  </pic:spPr>
+                </pic:pic>
+              </a:graphicData>
+            </a:graphic>
+          </wp:inline>
+        </w:drawing>
+      </w:r>
+    </w:p>
+    <w:p>
+      <w:pPr>
+        <w:jc w:val="center"/>
+      </w:pPr>
+    </w:p>
+    <w:p>
+      <w:pPr>
+        <w:jc w:val="both"/>
+      </w:pPr>
       <w:r>
         <w:t xml:space="preserve">Οι τιμές θορύβου (σφάλματος) παρουσιάζονται στο επόμενο διάγραμμα και είναι της τάξης του </w:t>
       </w:r>
@@ -3436,7 +3751,13 @@
         <w:t xml:space="preserve"> </w:t>
       </w:r>
       <w:r>
-        <w:t>Κι εδώ η επιπλέον βαθμίδα ‘</w:t>
+        <w:t>Κι εδώ</w:t>
+      </w:r>
+      <w:r>
+        <w:t>,</w:t>
+      </w:r>
+      <w:r>
+        <w:t xml:space="preserve"> η επιπλέον βαθμίδα ‘</w:t>
       </w:r>
       <w:r>
         <w:rPr>
@@ -3458,6 +3779,12 @@
           <w:lang w:val="en-US"/>
         </w:rPr>
         <w:t>FIR</w:t>
+      </w:r>
+      <w:r>
+        <w:t xml:space="preserve"> </w:t>
+      </w:r>
+      <w:r>
+        <w:t>(που υπολογίζεται ώστε να έχει ευσταθές αντίστροφο)</w:t>
       </w:r>
       <w:r>
         <w:t xml:space="preserve"> και στη συνέχεια το ευσταθές αντίστροφό του</w:t>
@@ -3503,7 +3830,7 @@
         </w:rPr>
         <w:lastRenderedPageBreak/>
         <w:drawing>
-          <wp:inline distT="0" distB="0" distL="0" distR="0" wp14:anchorId="1BD23DAA" wp14:editId="1CB32C9E">
+          <wp:inline distT="0" distB="0" distL="0" distR="0" wp14:anchorId="1BD23DAA" wp14:editId="1F178C8A">
             <wp:extent cx="5335200" cy="3999600"/>
             <wp:effectExtent l="0" t="0" r="0" b="1270"/>
             <wp:docPr id="10" name="Εικόνα 10"/>
@@ -3518,7 +3845,7 @@
                     <pic:cNvPicPr/>
                   </pic:nvPicPr>
                   <pic:blipFill>
-                    <a:blip r:embed="rId20">
+                    <a:blip r:embed="rId23">
                       <a:extLst>
                         <a:ext uri="{28A0092B-C50C-407E-A947-70E740481C1C}">
                           <a14:useLocalDpi xmlns:a14="http://schemas.microsoft.com/office/drawing/2010/main" val="0"/>
@@ -3552,9 +3879,24 @@
     </w:p>
     <w:p>
       <w:pPr>
+        <w:jc w:val="center"/>
+      </w:pPr>
+    </w:p>
+    <w:p>
+      <w:pPr>
+        <w:jc w:val="center"/>
+      </w:pPr>
+    </w:p>
+    <w:p>
+      <w:pPr>
+        <w:jc w:val="center"/>
+      </w:pPr>
+    </w:p>
+    <w:p>
+      <w:pPr>
         <w:pStyle w:val="1"/>
       </w:pPr>
-      <w:bookmarkStart w:id="6" w:name="_Toc1144110"/>
+      <w:bookmarkStart w:id="7" w:name="_Toc1148049"/>
       <w:r>
         <w:t>3</w:t>
       </w:r>
@@ -3567,19 +3909,22 @@
       <w:r>
         <w:t xml:space="preserve"> επίπεδο</w:t>
       </w:r>
-      <w:bookmarkEnd w:id="6"/>
+      <w:bookmarkEnd w:id="7"/>
     </w:p>
     <w:p>
       <w:pPr>
         <w:pStyle w:val="2"/>
       </w:pPr>
-      <w:bookmarkStart w:id="7" w:name="_Toc1144111"/>
+      <w:bookmarkStart w:id="8" w:name="_Toc1148050"/>
       <w:r>
         <w:t>Λειτουργία</w:t>
       </w:r>
-      <w:bookmarkEnd w:id="7"/>
-    </w:p>
-    <w:p>
+      <w:bookmarkEnd w:id="8"/>
+    </w:p>
+    <w:p>
+      <w:pPr>
+        <w:jc w:val="both"/>
+      </w:pPr>
       <w:r>
         <w:t>Η συνάρτηση</w:t>
       </w:r>
@@ -3620,6 +3965,9 @@
       </w:r>
     </w:p>
     <w:p>
+      <w:pPr>
+        <w:jc w:val="both"/>
+      </w:pPr>
       <w:r>
         <w:t xml:space="preserve">Στο επίπεδο αυτό, η ροή των δεδομένων ακολουθεί το διάγραμμα του σχήματος 1 της εκφώνησης με τον απλοποιημένο κωδικοποιητή </w:t>
       </w:r>
@@ -3653,6 +4001,11 @@
       <w:r>
         <w:t xml:space="preserve">. </w:t>
       </w:r>
+    </w:p>
+    <w:p>
+      <w:pPr>
+        <w:jc w:val="both"/>
+      </w:pPr>
       <w:r>
         <w:t xml:space="preserve">Αυτό συμβαίνει μέσα στη συνάρτηση </w:t>
       </w:r>
@@ -3675,6 +4028,9 @@
       </w:r>
     </w:p>
     <w:p>
+      <w:pPr>
+        <w:jc w:val="both"/>
+      </w:pPr>
       <w:r>
         <w:t xml:space="preserve">Η αποκωδικοποίηση γίνεται στην συνάρτηση </w:t>
       </w:r>
@@ -3710,15 +4066,16 @@
       <w:pPr>
         <w:pStyle w:val="2"/>
       </w:pPr>
-      <w:bookmarkStart w:id="8" w:name="_Toc1144112"/>
+      <w:bookmarkStart w:id="9" w:name="_Toc1148051"/>
       <w:r>
         <w:t>Ενδεικτικά αποτελέσματα</w:t>
       </w:r>
-      <w:bookmarkStart w:id="9" w:name="_GoBack"/>
-      <w:bookmarkEnd w:id="8"/>
       <w:bookmarkEnd w:id="9"/>
     </w:p>
     <w:p>
+      <w:pPr>
+        <w:jc w:val="both"/>
+      </w:pPr>
       <w:r>
         <w:rPr>
           <w:lang w:val="en-US"/>
@@ -3775,7 +4132,28 @@
         <w:t>’) πέτυχε:</w:t>
       </w:r>
     </w:p>
-    <w:p/>
+    <w:p>
+      <w:pPr>
+        <w:pStyle w:val="a8"/>
+        <w:numPr>
+          <w:ilvl w:val="0"/>
+          <w:numId w:val="3"/>
+        </w:numPr>
+      </w:pPr>
+      <w:r>
+        <w:lastRenderedPageBreak/>
+        <w:t>Με π</w:t>
+      </w:r>
+      <w:r>
+        <w:t xml:space="preserve">αράθυρα τύπου </w:t>
+      </w:r>
+      <w:r>
+        <w:rPr>
+          <w:lang w:val="en-US"/>
+        </w:rPr>
+        <w:t>‘KBD’</w:t>
+      </w:r>
+    </w:p>
     <w:p>
       <w:pPr>
         <w:jc w:val="center"/>
@@ -3788,7 +4166,6 @@
           <w:noProof/>
           <w:lang w:val="en-US"/>
         </w:rPr>
-        <w:lastRenderedPageBreak/>
         <w:drawing>
           <wp:inline distT="0" distB="0" distL="0" distR="0" wp14:anchorId="0162EC31" wp14:editId="4453C2DD">
             <wp:extent cx="4987095" cy="2219635"/>
@@ -3805,7 +4182,7 @@
                     <pic:cNvPicPr/>
                   </pic:nvPicPr>
                   <pic:blipFill>
-                    <a:blip r:embed="rId21">
+                    <a:blip r:embed="rId24">
                       <a:extLst>
                         <a:ext uri="{28A0092B-C50C-407E-A947-70E740481C1C}">
                           <a14:useLocalDpi xmlns:a14="http://schemas.microsoft.com/office/drawing/2010/main" val="0"/>
@@ -3834,13 +4211,92 @@
     </w:p>
     <w:p>
       <w:pPr>
+        <w:pStyle w:val="a8"/>
+        <w:numPr>
+          <w:ilvl w:val="0"/>
+          <w:numId w:val="3"/>
+        </w:numPr>
+      </w:pPr>
+      <w:r>
+        <w:t>Με π</w:t>
+      </w:r>
+      <w:r>
+        <w:t xml:space="preserve">αράθυρα τύπου </w:t>
+      </w:r>
+      <w:r>
+        <w:rPr>
+          <w:lang w:val="en-US"/>
+        </w:rPr>
+        <w:t>‘SIN’</w:t>
+      </w:r>
+    </w:p>
+    <w:p>
+      <w:pPr>
         <w:jc w:val="center"/>
         <w:rPr>
           <w:lang w:val="en-US"/>
         </w:rPr>
       </w:pPr>
-    </w:p>
-    <w:p>
+      <w:r>
+        <w:rPr>
+          <w:noProof/>
+          <w:lang w:val="en-US"/>
+        </w:rPr>
+        <w:drawing>
+          <wp:inline distT="0" distB="0" distL="0" distR="0" wp14:anchorId="5061A3D6" wp14:editId="70B97919">
+            <wp:extent cx="5039428" cy="2248214"/>
+            <wp:effectExtent l="0" t="0" r="0" b="0"/>
+            <wp:docPr id="11" name="Εικόνα 11" descr="Εικόνα που περιέχει στιγμιότυπο οθόνης&#10;&#10;Η περιγραφή δημιουργήθηκε με πολύ υψηλή αξιοπιστία"/>
+            <wp:cNvGraphicFramePr>
+              <a:graphicFrameLocks xmlns:a="http://schemas.openxmlformats.org/drawingml/2006/main" noChangeAspect="1"/>
+            </wp:cNvGraphicFramePr>
+            <a:graphic xmlns:a="http://schemas.openxmlformats.org/drawingml/2006/main">
+              <a:graphicData uri="http://schemas.openxmlformats.org/drawingml/2006/picture">
+                <pic:pic xmlns:pic="http://schemas.openxmlformats.org/drawingml/2006/picture">
+                  <pic:nvPicPr>
+                    <pic:cNvPr id="11" name="demo3_sin.png"/>
+                    <pic:cNvPicPr/>
+                  </pic:nvPicPr>
+                  <pic:blipFill>
+                    <a:blip r:embed="rId25">
+                      <a:extLst>
+                        <a:ext uri="{28A0092B-C50C-407E-A947-70E740481C1C}">
+                          <a14:useLocalDpi xmlns:a14="http://schemas.microsoft.com/office/drawing/2010/main" val="0"/>
+                        </a:ext>
+                      </a:extLst>
+                    </a:blip>
+                    <a:stretch>
+                      <a:fillRect/>
+                    </a:stretch>
+                  </pic:blipFill>
+                  <pic:spPr>
+                    <a:xfrm>
+                      <a:off x="0" y="0"/>
+                      <a:ext cx="5039428" cy="2248214"/>
+                    </a:xfrm>
+                    <a:prstGeom prst="rect">
+                      <a:avLst/>
+                    </a:prstGeom>
+                  </pic:spPr>
+                </pic:pic>
+              </a:graphicData>
+            </a:graphic>
+          </wp:inline>
+        </w:drawing>
+      </w:r>
+    </w:p>
+    <w:p>
+      <w:pPr>
+        <w:jc w:val="both"/>
+        <w:rPr>
+          <w:lang w:val="en-US"/>
+        </w:rPr>
+      </w:pPr>
+    </w:p>
+    <w:p>
+      <w:pPr>
+        <w:jc w:val="both"/>
+      </w:pPr>
       <w:r>
         <w:t xml:space="preserve">Σημειώνεται ότι </w:t>
       </w:r>
@@ -3854,19 +4310,22 @@
         <w:t xml:space="preserve"> συμπιεσμένης δομής που αναφέρεται είναι ενδεικτικό του θεωρητικού ελάχιστου μεγέθους </w:t>
       </w:r>
       <w:r>
+        <w:t>της</w:t>
+      </w:r>
+      <w:r>
+        <w:t xml:space="preserve"> δομής </w:t>
+      </w:r>
+      <w:r>
         <w:t>αυτής</w:t>
       </w:r>
       <w:r>
-        <w:t xml:space="preserve"> δομής </w:t>
-      </w:r>
-      <w:r>
-        <w:t>αυτής</w:t>
-      </w:r>
-      <w:r>
-        <w:t xml:space="preserve"> και δεν ανταποκρίνεται στο πραγματικό μέγεθος που έχει η δομή στην υλοποίηση.</w:t>
-      </w:r>
-    </w:p>
-    <w:p>
+        <w:t xml:space="preserve"> και δεν ανταποκρίνεται στο πραγματικό μέγεθος που έχει στην υλοποίηση.</w:t>
+      </w:r>
+    </w:p>
+    <w:p>
+      <w:pPr>
+        <w:jc w:val="both"/>
+      </w:pPr>
       <w:r>
         <w:t xml:space="preserve">Το </w:t>
       </w:r>
@@ -3896,6 +4355,9 @@
       </w:r>
     </w:p>
     <w:p>
+      <w:pPr>
+        <w:jc w:val="both"/>
+      </w:pPr>
       <w:r>
         <w:t>Οι τιμές του αρχικού αρχείου και του θορύβου που προέκυψε στο τελικό αρχείο παρουσιάζονται παρακάτω:</w:t>
       </w:r>
@@ -3912,6 +4374,7 @@
           <w:noProof/>
           <w:lang w:val="en-US"/>
         </w:rPr>
+        <w:lastRenderedPageBreak/>
         <w:drawing>
           <wp:inline distT="0" distB="0" distL="0" distR="0" wp14:anchorId="1CF29912" wp14:editId="4A893BDF">
             <wp:extent cx="5335200" cy="3999600"/>
@@ -3928,7 +4391,7 @@
                     <pic:cNvPicPr/>
                   </pic:nvPicPr>
                   <pic:blipFill>
-                    <a:blip r:embed="rId22">
+                    <a:blip r:embed="rId26">
                       <a:extLst>
                         <a:ext uri="{28A0092B-C50C-407E-A947-70E740481C1C}">
                           <a14:useLocalDpi xmlns:a14="http://schemas.microsoft.com/office/drawing/2010/main" val="0"/>
@@ -3955,86 +4418,99 @@
         </w:drawing>
       </w:r>
     </w:p>
-    <w:p>
-      <w:r>
+    <w:p/>
+    <w:p>
+      <w:pPr>
+        <w:jc w:val="both"/>
+      </w:pPr>
+      <w:r>
+        <w:t xml:space="preserve">Εκ πρώτης όψεως, το σφάλμα φαίνεται αρκετά μεγάλο. Στην πράξη όμως, στο ακουστικό αποτέλεσμα δεν υπάρχει εμφανής διαφορά. Αυτό οφείλεται στη χρήση του </w:t>
+      </w:r>
+      <w:proofErr w:type="spellStart"/>
+      <w:r>
+        <w:t>ψυχοακουστικού</w:t>
+      </w:r>
+      <w:proofErr w:type="spellEnd"/>
+      <w:r>
+        <w:t xml:space="preserve"> μοντέλου, που επέτρεψε τον </w:t>
+      </w:r>
+      <w:proofErr w:type="spellStart"/>
+      <w:r>
+        <w:t>κβαντισμό</w:t>
+      </w:r>
+      <w:proofErr w:type="spellEnd"/>
+      <w:r>
+        <w:t xml:space="preserve"> του μετασχηματισμού</w:t>
+      </w:r>
+      <w:r>
+        <w:t>,</w:t>
+      </w:r>
+      <w:r>
+        <w:t xml:space="preserve"> χωρίς απώλειες στην ουσιαστική αξία του σήματος (ακουστικό αποτέλεσμα).</w:t>
+      </w:r>
+    </w:p>
+    <w:p>
+      <w:pPr>
+        <w:jc w:val="both"/>
+      </w:pPr>
+      <w:r>
+        <w:t xml:space="preserve">Συνολικά, το αποτέλεσμα της συμπίεσης είναι ικανοποιητικό καθώς </w:t>
+      </w:r>
+      <w:r>
+        <w:t>απαιτεί μόλις το 15% του αρχικού μεγέθους ενώ δεν υπάρχει</w:t>
+      </w:r>
+      <w:r>
+        <w:t xml:space="preserve"> ακουστικά</w:t>
+      </w:r>
+      <w:r>
+        <w:t xml:space="preserve"> αισθητή απώλεια στην ποιότητα του αρχείου</w:t>
+      </w:r>
+      <w:r>
+        <w:t>.</w:t>
+      </w:r>
+    </w:p>
+    <w:p>
+      <w:pPr>
+        <w:jc w:val="both"/>
+      </w:pPr>
+      <w:r>
+        <w:t xml:space="preserve">Ακολουθεί διάγραμμα με τον αριθμό </w:t>
+      </w:r>
+      <w:r>
+        <w:rPr>
+          <w:lang w:val="en-US"/>
+        </w:rPr>
+        <w:t>Kbits</w:t>
+      </w:r>
+      <w:r>
+        <w:t xml:space="preserve"> </w:t>
+      </w:r>
+      <w:r>
+        <w:t xml:space="preserve">ανά </w:t>
+      </w:r>
+      <w:r>
+        <w:rPr>
+          <w:lang w:val="en-US"/>
+        </w:rPr>
+        <w:t>frame</w:t>
+      </w:r>
+      <w:r>
+        <w:t>.</w:t>
+      </w:r>
+    </w:p>
+    <w:p>
+      <w:pPr>
+        <w:jc w:val="center"/>
+        <w:rPr>
+          <w:lang w:val="en-US"/>
+        </w:rPr>
+      </w:pPr>
+      <w:r>
+        <w:rPr>
+          <w:noProof/>
+          <w:lang w:val="en-US"/>
+        </w:rPr>
         <w:lastRenderedPageBreak/>
-        <w:t xml:space="preserve">Εκ πρώτης όψεως, το σφάλμα φαίνεται αρκετά μεγάλο. Στην πράξη όμως, στο ακουστικό αποτέλεσμα δεν υπάρχει εμφανής διαφορά. Αυτό οφείλεται στη χρήση του </w:t>
-      </w:r>
-      <w:proofErr w:type="spellStart"/>
-      <w:r>
-        <w:t>ψυχοακουστικού</w:t>
-      </w:r>
-      <w:proofErr w:type="spellEnd"/>
-      <w:r>
-        <w:t xml:space="preserve"> μοντέλου, που επέτρεψε τον </w:t>
-      </w:r>
-      <w:proofErr w:type="spellStart"/>
-      <w:r>
-        <w:t>κβαντισμό</w:t>
-      </w:r>
-      <w:proofErr w:type="spellEnd"/>
-      <w:r>
-        <w:t xml:space="preserve"> του μετασχηματισμού</w:t>
-      </w:r>
-      <w:r>
-        <w:t xml:space="preserve"> χωρίς απώλειες στην ουσιαστική αξία του σήματος (ακουστικό αποτέλεσμα).</w:t>
-      </w:r>
-    </w:p>
-    <w:p>
-      <w:r>
-        <w:t xml:space="preserve">Συνολικά, το αποτέλεσμα της συμπίεσης είναι ικανοποιητικό καθώς </w:t>
-      </w:r>
-      <w:r>
-        <w:t>απαιτεί μόλις το 15% του αρχικού μεγέθους ενώ δεν υπάρχει</w:t>
-      </w:r>
-      <w:r>
-        <w:t xml:space="preserve"> ακουστικά</w:t>
-      </w:r>
-      <w:r>
-        <w:t xml:space="preserve"> αισθητή απώλεια στην ποιότητα του αρχείου</w:t>
-      </w:r>
-      <w:r>
-        <w:t>.</w:t>
-      </w:r>
-    </w:p>
-    <w:p>
-      <w:r>
-        <w:t xml:space="preserve">Ακολουθεί διάγραμμα με τον αριθμό </w:t>
-      </w:r>
-      <w:r>
-        <w:rPr>
-          <w:lang w:val="en-US"/>
-        </w:rPr>
-        <w:t>Kbits</w:t>
-      </w:r>
-      <w:r>
-        <w:t xml:space="preserve"> </w:t>
-      </w:r>
-      <w:r>
-        <w:t xml:space="preserve">ανά </w:t>
-      </w:r>
-      <w:r>
-        <w:rPr>
-          <w:lang w:val="en-US"/>
-        </w:rPr>
-        <w:t>frame</w:t>
-      </w:r>
-      <w:r>
-        <w:t>.</w:t>
-      </w:r>
-    </w:p>
-    <w:p>
-      <w:pPr>
-        <w:jc w:val="center"/>
-        <w:rPr>
-          <w:lang w:val="en-US"/>
-        </w:rPr>
-      </w:pPr>
-      <w:r>
-        <w:rPr>
-          <w:noProof/>
-          <w:lang w:val="en-US"/>
-        </w:rPr>
         <w:drawing>
           <wp:inline distT="0" distB="0" distL="0" distR="0" wp14:anchorId="3BFAF21A" wp14:editId="3CC1908D">
             <wp:extent cx="5333559" cy="3998645"/>
@@ -4051,7 +4527,7 @@
                     <pic:cNvPicPr/>
                   </pic:nvPicPr>
                   <pic:blipFill>
-                    <a:blip r:embed="rId23">
+                    <a:blip r:embed="rId27">
                       <a:extLst>
                         <a:ext uri="{28A0092B-C50C-407E-A947-70E740481C1C}">
                           <a14:useLocalDpi xmlns:a14="http://schemas.microsoft.com/office/drawing/2010/main" val="0"/>
@@ -4081,6 +4557,7 @@
     <w:p>
       <w:pPr>
         <w:pStyle w:val="3"/>
+        <w:jc w:val="both"/>
       </w:pPr>
       <w:r>
         <w:t>Παρατηρήσεις:</w:t>
@@ -4093,6 +4570,7 @@
           <w:ilvl w:val="0"/>
           <w:numId w:val="2"/>
         </w:numPr>
+        <w:jc w:val="both"/>
       </w:pPr>
       <w:r>
         <w:t xml:space="preserve">Όπως φαίνεται, τα </w:t>
@@ -4159,6 +4637,7 @@
           <w:ilvl w:val="0"/>
           <w:numId w:val="2"/>
         </w:numPr>
+        <w:jc w:val="both"/>
       </w:pPr>
       <w:r>
         <w:t xml:space="preserve">Ο μέσος όρος των </w:t>
@@ -4216,6 +4695,7 @@
           <w:ilvl w:val="0"/>
           <w:numId w:val="2"/>
         </w:numPr>
+        <w:jc w:val="both"/>
       </w:pPr>
       <w:r>
         <w:t xml:space="preserve">Υπάρχει μεγάλη διακύμανση στο </w:t>
@@ -4267,20 +4747,21 @@
     <w:p>
       <w:pPr>
         <w:pStyle w:val="a8"/>
-      </w:pPr>
-    </w:p>
-    <w:p>
-      <w:pPr>
-        <w:pStyle w:val="a8"/>
+        <w:jc w:val="both"/>
+      </w:pPr>
+    </w:p>
+    <w:p>
+      <w:pPr>
+        <w:jc w:val="both"/>
       </w:pPr>
     </w:p>
     <w:p>
       <w:pPr>
         <w:pStyle w:val="1"/>
-      </w:pPr>
-      <w:bookmarkStart w:id="10" w:name="_Toc1144113"/>
-      <w:r>
-        <w:lastRenderedPageBreak/>
+        <w:jc w:val="both"/>
+      </w:pPr>
+      <w:bookmarkStart w:id="10" w:name="_Toc1148052"/>
+      <w:r>
         <w:t>Συμβάσεις</w:t>
       </w:r>
       <w:bookmarkEnd w:id="10"/>
@@ -4292,6 +4773,7 @@
           <w:ilvl w:val="0"/>
           <w:numId w:val="1"/>
         </w:numPr>
+        <w:jc w:val="both"/>
       </w:pPr>
       <w:r>
         <w:t>Το 1</w:t>
@@ -4337,6 +4819,7 @@
           <w:ilvl w:val="0"/>
           <w:numId w:val="1"/>
         </w:numPr>
+        <w:jc w:val="both"/>
       </w:pPr>
       <w:r>
         <w:t xml:space="preserve">Δείγματα του σήματος που ‘περισσεύουν’ εκτός </w:t>
@@ -4360,7 +4843,19 @@
         <w:t>)</w:t>
       </w:r>
       <w:r>
-        <w:t>, στο τέλος των ηχητικών σημάτων αγνοούνται.</w:t>
+        <w:t xml:space="preserve">, </w:t>
+      </w:r>
+      <w:r>
+        <w:t xml:space="preserve">που βρίσκονται </w:t>
+      </w:r>
+      <w:r>
+        <w:t>στο τέλος των ηχητικών σημάτων</w:t>
+      </w:r>
+      <w:r>
+        <w:t xml:space="preserve">, </w:t>
+      </w:r>
+      <w:r>
+        <w:t>αγνοούνται.</w:t>
       </w:r>
     </w:p>
     <w:p>
@@ -4370,6 +4865,7 @@
           <w:ilvl w:val="0"/>
           <w:numId w:val="1"/>
         </w:numPr>
+        <w:jc w:val="both"/>
       </w:pPr>
       <w:r>
         <w:t xml:space="preserve">Στον υπολογισμό του </w:t>
@@ -4394,6 +4890,7 @@
           <w:ilvl w:val="0"/>
           <w:numId w:val="1"/>
         </w:numPr>
+        <w:jc w:val="both"/>
       </w:pPr>
       <w:r>
         <w:t xml:space="preserve">Στον υπολογισμό του </w:t>
@@ -4443,6 +4940,156 @@
     </w:p>
     <w:p>
       <w:pPr>
+        <w:pStyle w:val="1"/>
+        <w:jc w:val="both"/>
+      </w:pPr>
+      <w:bookmarkStart w:id="11" w:name="_Toc1148053"/>
+      <w:r>
+        <w:lastRenderedPageBreak/>
+        <w:t>Κώδικας</w:t>
+      </w:r>
+      <w:bookmarkEnd w:id="11"/>
+    </w:p>
+    <w:p>
+      <w:pPr>
+        <w:jc w:val="both"/>
+      </w:pPr>
+      <w:r>
+        <w:t xml:space="preserve">Ο κώδικας που αναπτύχθηκε βρίσκεται και στο </w:t>
+      </w:r>
+      <w:r>
+        <w:rPr>
+          <w:rStyle w:val="-"/>
+          <w:lang w:val="en-US"/>
+        </w:rPr>
+        <w:fldChar w:fldCharType="begin"/>
+      </w:r>
+      <w:r>
+        <w:rPr>
+          <w:rStyle w:val="-"/>
+        </w:rPr>
+        <w:instrText xml:space="preserve"> </w:instrText>
+      </w:r>
+      <w:r>
+        <w:rPr>
+          <w:rStyle w:val="-"/>
+          <w:lang w:val="en-US"/>
+        </w:rPr>
+        <w:instrText>HYPERLINK</w:instrText>
+      </w:r>
+      <w:r>
+        <w:rPr>
+          <w:rStyle w:val="-"/>
+        </w:rPr>
+        <w:instrText xml:space="preserve"> "</w:instrText>
+      </w:r>
+      <w:r>
+        <w:rPr>
+          <w:rStyle w:val="-"/>
+          <w:lang w:val="en-US"/>
+        </w:rPr>
+        <w:instrText>https</w:instrText>
+      </w:r>
+      <w:r>
+        <w:rPr>
+          <w:rStyle w:val="-"/>
+        </w:rPr>
+        <w:instrText>://</w:instrText>
+      </w:r>
+      <w:r>
+        <w:rPr>
+          <w:rStyle w:val="-"/>
+          <w:lang w:val="en-US"/>
+        </w:rPr>
+        <w:instrText>github</w:instrText>
+      </w:r>
+      <w:r>
+        <w:rPr>
+          <w:rStyle w:val="-"/>
+        </w:rPr>
+        <w:instrText>.</w:instrText>
+      </w:r>
+      <w:r>
+        <w:rPr>
+          <w:rStyle w:val="-"/>
+          <w:lang w:val="en-US"/>
+        </w:rPr>
+        <w:instrText>com</w:instrText>
+      </w:r>
+      <w:r>
+        <w:rPr>
+          <w:rStyle w:val="-"/>
+        </w:rPr>
+        <w:instrText>/</w:instrText>
+      </w:r>
+      <w:r>
+        <w:rPr>
+          <w:rStyle w:val="-"/>
+          <w:lang w:val="en-US"/>
+        </w:rPr>
+        <w:instrText>EKostinoudis</w:instrText>
+      </w:r>
+      <w:r>
+        <w:rPr>
+          <w:rStyle w:val="-"/>
+        </w:rPr>
+        <w:instrText>/</w:instrText>
+      </w:r>
+      <w:r>
+        <w:rPr>
+          <w:rStyle w:val="-"/>
+          <w:lang w:val="en-US"/>
+        </w:rPr>
+        <w:instrText>Simplified</w:instrText>
+      </w:r>
+      <w:r>
+        <w:rPr>
+          <w:rStyle w:val="-"/>
+        </w:rPr>
+        <w:instrText>-</w:instrText>
+      </w:r>
+      <w:r>
+        <w:rPr>
+          <w:rStyle w:val="-"/>
+          <w:lang w:val="en-US"/>
+        </w:rPr>
+        <w:instrText>ACC</w:instrText>
+      </w:r>
+      <w:r>
+        <w:rPr>
+          <w:rStyle w:val="-"/>
+        </w:rPr>
+        <w:instrText xml:space="preserve">" </w:instrText>
+      </w:r>
+      <w:r>
+        <w:rPr>
+          <w:rStyle w:val="-"/>
+          <w:lang w:val="en-US"/>
+        </w:rPr>
+        <w:fldChar w:fldCharType="separate"/>
+      </w:r>
+      <w:proofErr w:type="spellStart"/>
+      <w:r>
+        <w:rPr>
+          <w:rStyle w:val="-"/>
+          <w:lang w:val="en-US"/>
+        </w:rPr>
+        <w:t>github</w:t>
+      </w:r>
+      <w:proofErr w:type="spellEnd"/>
+      <w:r>
+        <w:rPr>
+          <w:rStyle w:val="-"/>
+          <w:lang w:val="en-US"/>
+        </w:rPr>
+        <w:fldChar w:fldCharType="end"/>
+      </w:r>
+      <w:r>
+        <w:t>.</w:t>
+      </w:r>
+    </w:p>
+    <w:p>
+      <w:pPr>
         <w:pStyle w:val="a8"/>
       </w:pPr>
     </w:p>
@@ -4451,49 +5098,50 @@
         <w:pStyle w:val="a8"/>
       </w:pPr>
     </w:p>
-    <w:p/>
-    <w:p>
-      <w:pPr>
-        <w:pStyle w:val="1"/>
-      </w:pPr>
-      <w:bookmarkStart w:id="11" w:name="_Toc1144114"/>
-      <w:r>
-        <w:t>Κώδικας</w:t>
-      </w:r>
-      <w:bookmarkEnd w:id="11"/>
-    </w:p>
-    <w:p>
-      <w:r>
-        <w:t xml:space="preserve">Ο κώδικας που αναπτύχθηκε βρίσκεται και στο </w:t>
-      </w:r>
-      <w:hyperlink r:id="rId24" w:history="1">
-        <w:proofErr w:type="spellStart"/>
-        <w:r>
-          <w:rPr>
-            <w:rStyle w:val="-"/>
-            <w:lang w:val="en-US"/>
-          </w:rPr>
-          <w:t>git</w:t>
-        </w:r>
-        <w:r>
-          <w:rPr>
-            <w:rStyle w:val="-"/>
-            <w:lang w:val="en-US"/>
-          </w:rPr>
-          <w:t>h</w:t>
-        </w:r>
-        <w:r>
-          <w:rPr>
-            <w:rStyle w:val="-"/>
-            <w:lang w:val="en-US"/>
-          </w:rPr>
-          <w:t>ub</w:t>
-        </w:r>
-        <w:proofErr w:type="spellEnd"/>
-      </w:hyperlink>
-      <w:r>
-        <w:t>.</w:t>
-      </w:r>
+    <w:p>
+      <w:pPr>
+        <w:pStyle w:val="a8"/>
+      </w:pPr>
+    </w:p>
+    <w:p>
+      <w:pPr>
+        <w:pStyle w:val="a8"/>
+      </w:pPr>
+    </w:p>
+    <w:p>
+      <w:pPr>
+        <w:pStyle w:val="a8"/>
+      </w:pPr>
+    </w:p>
+    <w:p>
+      <w:pPr>
+        <w:pStyle w:val="a8"/>
+      </w:pPr>
+    </w:p>
+    <w:p>
+      <w:pPr>
+        <w:pStyle w:val="a8"/>
+      </w:pPr>
+    </w:p>
+    <w:p>
+      <w:pPr>
+        <w:pStyle w:val="a8"/>
+      </w:pPr>
+    </w:p>
+    <w:p>
+      <w:pPr>
+        <w:pStyle w:val="a8"/>
+      </w:pPr>
+    </w:p>
+    <w:p>
+      <w:pPr>
+        <w:pStyle w:val="a8"/>
+      </w:pPr>
+    </w:p>
+    <w:p>
+      <w:pPr>
+        <w:pStyle w:val="a8"/>
+      </w:pPr>
     </w:p>
     <w:p>
       <w:pPr>
@@ -4667,6 +5315,119 @@
 <file path=word/numbering.xml><?xml version="1.0" encoding="utf-8"?>
 <w:numbering xmlns:wpc="http://schemas.microsoft.com/office/word/2010/wordprocessingCanvas" xmlns:cx="http://schemas.microsoft.com/office/drawing/2014/chartex" xmlns:cx1="http://schemas.microsoft.com/office/drawing/2015/9/8/chartex" xmlns:cx2="http://schemas.microsoft.com/office/drawing/2015/10/21/chartex" xmlns:cx3="http://schemas.microsoft.com/office/drawing/2016/5/9/chartex" xmlns:cx4="http://schemas.microsoft.com/office/drawing/2016/5/10/chartex" xmlns:cx5="http://schemas.microsoft.com/office/drawing/2016/5/11/chartex" xmlns:cx6="http://schemas.microsoft.com/office/drawing/2016/5/12/chartex" xmlns:cx7="http://schemas.microsoft.com/office/drawing/2016/5/13/chartex" xmlns:cx8="http://schemas.microsoft.com/office/drawing/2016/5/14/chartex" xmlns:mc="http://schemas.openxmlformats.org/markup-compatibility/2006" xmlns:aink="http://schemas.microsoft.com/office/drawing/2016/ink" xmlns:am3d="http://schemas.microsoft.com/office/drawing/2017/model3d" xmlns:o="urn:schemas-microsoft-com:office:office" xmlns:r="http://schemas.openxmlformats.org/officeDocument/2006/relationships" xmlns:m="http://schemas.openxmlformats.org/officeDocument/2006/math" xmlns:v="urn:schemas-microsoft-com:vml" xmlns:wp14="http://schemas.microsoft.com/office/word/2010/wordprocessingDrawing" xmlns:wp="http://schemas.openxmlformats.org/drawingml/2006/wordprocessingDrawing" xmlns:w10="urn:schemas-microsoft-com:office:word" xmlns:w="http://schemas.openxmlformats.org/wordprocessingml/2006/main" xmlns:w14="http://schemas.microsoft.com/office/word/2010/wordml" xmlns:w15="http://schemas.microsoft.com/office/word/2012/wordml" xmlns:w16cid="http://schemas.microsoft.com/office/word/2016/wordml/cid" xmlns:w16se="http://schemas.microsoft.com/office/word/2015/wordml/symex" xmlns:wpg="http://schemas.microsoft.com/office/word/2010/wordprocessingGroup" xmlns:wpi="http://schemas.microsoft.com/office/word/2010/wordprocessingInk" xmlns:wne="http://schemas.microsoft.com/office/word/2006/wordml" xmlns:wps="http://schemas.microsoft.com/office/word/2010/wordprocessingShape" mc:Ignorable="w14 w15 w16se w16cid wp14">
   <w:abstractNum w:abstractNumId="0" w15:restartNumberingAfterBreak="0">
+    <w:nsid w:val="068C46BC"/>
+    <w:multiLevelType w:val="hybridMultilevel"/>
+    <w:tmpl w:val="10280D20"/>
+    <w:lvl w:ilvl="0" w:tplc="0409000B">
+      <w:start w:val="1"/>
+      <w:numFmt w:val="bullet"/>
+      <w:lvlText w:val=""/>
+      <w:lvlJc w:val="left"/>
+      <w:pPr>
+        <w:ind w:left="720" w:hanging="360"/>
+      </w:pPr>
+      <w:rPr>
+        <w:rFonts w:ascii="Wingdings" w:hAnsi="Wingdings" w:hint="default"/>
+      </w:rPr>
+    </w:lvl>
+    <w:lvl w:ilvl="1" w:tplc="04090003" w:tentative="1">
+      <w:start w:val="1"/>
+      <w:numFmt w:val="bullet"/>
+      <w:lvlText w:val="o"/>
+      <w:lvlJc w:val="left"/>
+      <w:pPr>
+        <w:ind w:left="1440" w:hanging="360"/>
+      </w:pPr>
+      <w:rPr>
+        <w:rFonts w:ascii="Courier New" w:hAnsi="Courier New" w:cs="Courier New" w:hint="default"/>
+      </w:rPr>
+    </w:lvl>
+    <w:lvl w:ilvl="2" w:tplc="04090005" w:tentative="1">
+      <w:start w:val="1"/>
+      <w:numFmt w:val="bullet"/>
+      <w:lvlText w:val=""/>
+      <w:lvlJc w:val="left"/>
+      <w:pPr>
+        <w:ind w:left="2160" w:hanging="360"/>
+      </w:pPr>
+      <w:rPr>
+        <w:rFonts w:ascii="Wingdings" w:hAnsi="Wingdings" w:hint="default"/>
+      </w:rPr>
+    </w:lvl>
+    <w:lvl w:ilvl="3" w:tplc="04090001" w:tentative="1">
+      <w:start w:val="1"/>
+      <w:numFmt w:val="bullet"/>
+      <w:lvlText w:val=""/>
+      <w:lvlJc w:val="left"/>
+      <w:pPr>
+        <w:ind w:left="2880" w:hanging="360"/>
+      </w:pPr>
+      <w:rPr>
+        <w:rFonts w:ascii="Symbol" w:hAnsi="Symbol" w:hint="default"/>
+      </w:rPr>
+    </w:lvl>
+    <w:lvl w:ilvl="4" w:tplc="04090003" w:tentative="1">
+      <w:start w:val="1"/>
+      <w:numFmt w:val="bullet"/>
+      <w:lvlText w:val="o"/>
+      <w:lvlJc w:val="left"/>
+      <w:pPr>
+        <w:ind w:left="3600" w:hanging="360"/>
+      </w:pPr>
+      <w:rPr>
+        <w:rFonts w:ascii="Courier New" w:hAnsi="Courier New" w:cs="Courier New" w:hint="default"/>
+      </w:rPr>
+    </w:lvl>
+    <w:lvl w:ilvl="5" w:tplc="04090005" w:tentative="1">
+      <w:start w:val="1"/>
+      <w:numFmt w:val="bullet"/>
+      <w:lvlText w:val=""/>
+      <w:lvlJc w:val="left"/>
+      <w:pPr>
+        <w:ind w:left="4320" w:hanging="360"/>
+      </w:pPr>
+      <w:rPr>
+        <w:rFonts w:ascii="Wingdings" w:hAnsi="Wingdings" w:hint="default"/>
+      </w:rPr>
+    </w:lvl>
+    <w:lvl w:ilvl="6" w:tplc="04090001" w:tentative="1">
+      <w:start w:val="1"/>
+      <w:numFmt w:val="bullet"/>
+      <w:lvlText w:val=""/>
+      <w:lvlJc w:val="left"/>
+      <w:pPr>
+        <w:ind w:left="5040" w:hanging="360"/>
+      </w:pPr>
+      <w:rPr>
+        <w:rFonts w:ascii="Symbol" w:hAnsi="Symbol" w:hint="default"/>
+      </w:rPr>
+    </w:lvl>
+    <w:lvl w:ilvl="7" w:tplc="04090003" w:tentative="1">
+      <w:start w:val="1"/>
+      <w:numFmt w:val="bullet"/>
+      <w:lvlText w:val="o"/>
+      <w:lvlJc w:val="left"/>
+      <w:pPr>
+        <w:ind w:left="5760" w:hanging="360"/>
+      </w:pPr>
+      <w:rPr>
+        <w:rFonts w:ascii="Courier New" w:hAnsi="Courier New" w:cs="Courier New" w:hint="default"/>
+      </w:rPr>
+    </w:lvl>
+    <w:lvl w:ilvl="8" w:tplc="04090005" w:tentative="1">
+      <w:start w:val="1"/>
+      <w:numFmt w:val="bullet"/>
+      <w:lvlText w:val=""/>
+      <w:lvlJc w:val="left"/>
+      <w:pPr>
+        <w:ind w:left="6480" w:hanging="360"/>
+      </w:pPr>
+      <w:rPr>
+        <w:rFonts w:ascii="Wingdings" w:hAnsi="Wingdings" w:hint="default"/>
+      </w:rPr>
+    </w:lvl>
+  </w:abstractNum>
+  <w:abstractNum w:abstractNumId="1" w15:restartNumberingAfterBreak="0">
     <w:nsid w:val="25043CD4"/>
     <w:multiLevelType w:val="hybridMultilevel"/>
     <w:tmpl w:val="923EE1E4"/>
@@ -4779,7 +5540,7 @@
       </w:rPr>
     </w:lvl>
   </w:abstractNum>
-  <w:abstractNum w:abstractNumId="1" w15:restartNumberingAfterBreak="0">
+  <w:abstractNum w:abstractNumId="2" w15:restartNumberingAfterBreak="0">
     <w:nsid w:val="2504437E"/>
     <w:multiLevelType w:val="hybridMultilevel"/>
     <w:tmpl w:val="147C6180"/>
@@ -4893,9 +5654,12 @@
     </w:lvl>
   </w:abstractNum>
   <w:num w:numId="1">
+    <w:abstractNumId w:val="2"/>
+  </w:num>
+  <w:num w:numId="2">
     <w:abstractNumId w:val="1"/>
   </w:num>
-  <w:num w:numId="2">
+  <w:num w:numId="3">
     <w:abstractNumId w:val="0"/>
   </w:num>
 </w:numbering>
@@ -5685,10 +6449,10 @@
 
 <file path=word/glossary/fontTable.xml><?xml version="1.0" encoding="utf-8"?>
 <w:fonts xmlns:mc="http://schemas.openxmlformats.org/markup-compatibility/2006" xmlns:r="http://schemas.openxmlformats.org/officeDocument/2006/relationships" xmlns:w="http://schemas.openxmlformats.org/wordprocessingml/2006/main" xmlns:w14="http://schemas.microsoft.com/office/word/2010/wordml" xmlns:w15="http://schemas.microsoft.com/office/word/2012/wordml" xmlns:w16cid="http://schemas.microsoft.com/office/word/2016/wordml/cid" xmlns:w16se="http://schemas.microsoft.com/office/word/2015/wordml/symex" mc:Ignorable="w14 w15 w16se w16cid">
-  <w:font w:name="Symbol">
-    <w:panose1 w:val="05050102010706020507"/>
+  <w:font w:name="Wingdings">
+    <w:panose1 w:val="05000000000000000000"/>
     <w:charset w:val="02"/>
-    <w:family w:val="roman"/>
+    <w:family w:val="auto"/>
     <w:pitch w:val="variable"/>
     <w:sig w:usb0="00000000" w:usb1="10000000" w:usb2="00000000" w:usb3="00000000" w:csb0="80000000" w:csb1="00000000"/>
   </w:font>
@@ -5697,7 +6461,7 @@
     <w:charset w:val="00"/>
     <w:family w:val="roman"/>
     <w:pitch w:val="variable"/>
-    <w:sig w:usb0="E0002EFF" w:usb1="C000785B" w:usb2="00000009" w:usb3="00000000" w:csb0="000001FF" w:csb1="00000000"/>
+    <w:sig w:usb0="E0002AFF" w:usb1="C0007843" w:usb2="00000009" w:usb3="00000000" w:csb0="000001FF" w:csb1="00000000"/>
   </w:font>
   <w:font w:name="Courier New">
     <w:panose1 w:val="02070309020205020404"/>
@@ -5706,10 +6470,10 @@
     <w:pitch w:val="fixed"/>
     <w:sig w:usb0="E0002EFF" w:usb1="C0007843" w:usb2="00000009" w:usb3="00000000" w:csb0="000001FF" w:csb1="00000000"/>
   </w:font>
-  <w:font w:name="Wingdings">
-    <w:panose1 w:val="05000000000000000000"/>
+  <w:font w:name="Symbol">
+    <w:panose1 w:val="05050102010706020507"/>
     <w:charset w:val="02"/>
-    <w:family w:val="auto"/>
+    <w:family w:val="roman"/>
     <w:pitch w:val="variable"/>
     <w:sig w:usb0="00000000" w:usb1="10000000" w:usb2="00000000" w:usb3="00000000" w:csb0="80000000" w:csb1="00000000"/>
   </w:font>
@@ -5718,14 +6482,14 @@
     <w:charset w:val="00"/>
     <w:family w:val="swiss"/>
     <w:pitch w:val="variable"/>
-    <w:sig w:usb0="E0002AFF" w:usb1="C000247B" w:usb2="00000009" w:usb3="00000000" w:csb0="000001FF" w:csb1="00000000"/>
+    <w:sig w:usb0="E0002AFF" w:usb1="4000ACFF" w:usb2="00000001" w:usb3="00000000" w:csb0="000001FF" w:csb1="00000000"/>
   </w:font>
   <w:font w:name="Calibri Light">
     <w:panose1 w:val="020F0302020204030204"/>
     <w:charset w:val="00"/>
     <w:family w:val="swiss"/>
     <w:pitch w:val="variable"/>
-    <w:sig w:usb0="E0002AFF" w:usb1="C000247B" w:usb2="00000009" w:usb3="00000000" w:csb0="000001FF" w:csb1="00000000"/>
+    <w:sig w:usb0="A0002AEF" w:usb1="4000207B" w:usb2="00000000" w:usb3="00000000" w:csb0="000001FF" w:csb1="00000000"/>
   </w:font>
   <w:font w:name="Segoe UI Emoji">
     <w:panose1 w:val="020B0502040204020203"/>
@@ -5762,8 +6526,10 @@
     <w:rsidRoot w:val="002522C3"/>
     <w:rsid w:val="000A3C1D"/>
     <w:rsid w:val="002522C3"/>
+    <w:rsid w:val="003053AA"/>
     <w:rsid w:val="004E263C"/>
     <w:rsid w:val="007D73A0"/>
+    <w:rsid w:val="00BA6494"/>
     <w:rsid w:val="00EB70B2"/>
   </w:rsids>
   <m:mathPr>
@@ -6540,7 +7306,7 @@
 </file>
 
 <file path=customXml/itemProps1.xml><?xml version="1.0" encoding="utf-8"?>
-<ds:datastoreItem xmlns:ds="http://schemas.openxmlformats.org/officeDocument/2006/customXml" ds:itemID="{BC656FA8-1CCE-4E51-9091-2D49569B2896}">
+<ds:datastoreItem xmlns:ds="http://schemas.openxmlformats.org/officeDocument/2006/customXml" ds:itemID="{466F331C-1888-438E-802E-CA66382F0C14}">
   <ds:schemaRefs>
     <ds:schemaRef ds:uri="http://schemas.openxmlformats.org/officeDocument/2006/bibliography"/>
   </ds:schemaRefs>

</xml_diff>

<commit_message>
Added missing returned values in demo3
</commit_message>
<xml_diff>
--- a/report/Report.docx
+++ b/report/Report.docx
@@ -2,8 +2,6 @@
 <file path=word/document.xml><?xml version="1.0" encoding="utf-8"?>
 <w:document xmlns:wpc="http://schemas.microsoft.com/office/word/2010/wordprocessingCanvas" xmlns:cx="http://schemas.microsoft.com/office/drawing/2014/chartex" xmlns:cx1="http://schemas.microsoft.com/office/drawing/2015/9/8/chartex" xmlns:cx2="http://schemas.microsoft.com/office/drawing/2015/10/21/chartex" xmlns:cx3="http://schemas.microsoft.com/office/drawing/2016/5/9/chartex" xmlns:cx4="http://schemas.microsoft.com/office/drawing/2016/5/10/chartex" xmlns:cx5="http://schemas.microsoft.com/office/drawing/2016/5/11/chartex" xmlns:cx6="http://schemas.microsoft.com/office/drawing/2016/5/12/chartex" xmlns:cx7="http://schemas.microsoft.com/office/drawing/2016/5/13/chartex" xmlns:cx8="http://schemas.microsoft.com/office/drawing/2016/5/14/chartex" xmlns:mc="http://schemas.openxmlformats.org/markup-compatibility/2006" xmlns:aink="http://schemas.microsoft.com/office/drawing/2016/ink" xmlns:am3d="http://schemas.microsoft.com/office/drawing/2017/model3d" xmlns:o="urn:schemas-microsoft-com:office:office" xmlns:r="http://schemas.openxmlformats.org/officeDocument/2006/relationships" xmlns:m="http://schemas.openxmlformats.org/officeDocument/2006/math" xmlns:v="urn:schemas-microsoft-com:vml" xmlns:wp14="http://schemas.microsoft.com/office/word/2010/wordprocessingDrawing" xmlns:wp="http://schemas.openxmlformats.org/drawingml/2006/wordprocessingDrawing" xmlns:w10="urn:schemas-microsoft-com:office:word" xmlns:w="http://schemas.openxmlformats.org/wordprocessingml/2006/main" xmlns:w14="http://schemas.microsoft.com/office/word/2010/wordml" xmlns:w15="http://schemas.microsoft.com/office/word/2012/wordml" xmlns:w16cid="http://schemas.microsoft.com/office/word/2016/wordml/cid" xmlns:w16se="http://schemas.microsoft.com/office/word/2015/wordml/symex" xmlns:wpg="http://schemas.microsoft.com/office/word/2010/wordprocessingGroup" xmlns:wpi="http://schemas.microsoft.com/office/word/2010/wordprocessingInk" xmlns:wne="http://schemas.microsoft.com/office/word/2006/wordml" xmlns:wps="http://schemas.microsoft.com/office/word/2010/wordprocessingShape" mc:Ignorable="w14 w15 w16se w16cid wp14">
   <w:body>
-    <w:bookmarkStart w:id="0" w:name="_GoBack" w:displacedByCustomXml="next"/>
-    <w:bookmarkEnd w:id="0" w:displacedByCustomXml="next"/>
     <w:sdt>
       <w:sdtPr>
         <w:rPr>
@@ -2317,7 +2315,7 @@
       <w:pPr>
         <w:pStyle w:val="1"/>
       </w:pPr>
-      <w:bookmarkStart w:id="1" w:name="_Toc1148043"/>
+      <w:bookmarkStart w:id="0" w:name="_Toc1148043"/>
       <w:r>
         <w:lastRenderedPageBreak/>
         <w:t>1</w:t>
@@ -2331,17 +2329,17 @@
       <w:r>
         <w:t xml:space="preserve"> επίπεδο</w:t>
       </w:r>
+      <w:bookmarkEnd w:id="0"/>
+    </w:p>
+    <w:p>
+      <w:pPr>
+        <w:pStyle w:val="2"/>
+      </w:pPr>
+      <w:bookmarkStart w:id="1" w:name="_Toc1148044"/>
+      <w:r>
+        <w:t>Λειτουργία</w:t>
+      </w:r>
       <w:bookmarkEnd w:id="1"/>
-    </w:p>
-    <w:p>
-      <w:pPr>
-        <w:pStyle w:val="2"/>
-      </w:pPr>
-      <w:bookmarkStart w:id="2" w:name="_Toc1148044"/>
-      <w:r>
-        <w:t>Λειτουργία</w:t>
-      </w:r>
-      <w:bookmarkEnd w:id="2"/>
     </w:p>
     <w:p>
       <w:pPr>
@@ -2609,12 +2607,12 @@
       <w:pPr>
         <w:pStyle w:val="2"/>
       </w:pPr>
-      <w:bookmarkStart w:id="3" w:name="_Toc1148045"/>
+      <w:bookmarkStart w:id="2" w:name="_Toc1148045"/>
       <w:r>
         <w:lastRenderedPageBreak/>
         <w:t>Ενδεικτικά αποτελέσματα</w:t>
       </w:r>
-      <w:bookmarkEnd w:id="3"/>
+      <w:bookmarkEnd w:id="2"/>
     </w:p>
     <w:p>
       <w:r>
@@ -3227,7 +3225,7 @@
       <w:pPr>
         <w:pStyle w:val="1"/>
       </w:pPr>
-      <w:bookmarkStart w:id="4" w:name="_Toc1148046"/>
+      <w:bookmarkStart w:id="3" w:name="_Toc1148046"/>
       <w:r>
         <w:lastRenderedPageBreak/>
         <w:t>2</w:t>
@@ -3241,273 +3239,273 @@
       <w:r>
         <w:t xml:space="preserve"> επίπεδο</w:t>
       </w:r>
+      <w:bookmarkEnd w:id="3"/>
+    </w:p>
+    <w:p>
+      <w:pPr>
+        <w:pStyle w:val="2"/>
+      </w:pPr>
+      <w:bookmarkStart w:id="4" w:name="_Toc1148047"/>
+      <w:r>
+        <w:t>Λειτουργία</w:t>
+      </w:r>
       <w:bookmarkEnd w:id="4"/>
     </w:p>
     <w:p>
       <w:pPr>
+        <w:jc w:val="both"/>
+      </w:pPr>
+      <w:r>
+        <w:t>Η συνάρτηση</w:t>
+      </w:r>
+      <w:r>
+        <w:t xml:space="preserve"> </w:t>
+      </w:r>
+      <w:proofErr w:type="spellStart"/>
+      <w:r>
+        <w:rPr>
+          <w:lang w:val="en-US"/>
+        </w:rPr>
+        <w:t>demoAAC</w:t>
+      </w:r>
+      <w:proofErr w:type="spellEnd"/>
+      <w:r>
+        <w:t>2</w:t>
+      </w:r>
+      <w:r>
+        <w:t xml:space="preserve">() </w:t>
+      </w:r>
+      <w:r>
+        <w:t xml:space="preserve">επιδεικνύει τη λειτουργία του </w:t>
+      </w:r>
+      <w:r>
+        <w:t>2</w:t>
+      </w:r>
+      <w:r>
+        <w:rPr>
+          <w:vertAlign w:val="superscript"/>
+        </w:rPr>
+        <w:t>ου</w:t>
+      </w:r>
+      <w:r>
+        <w:t xml:space="preserve"> επιπέδου της εργασίας.</w:t>
+      </w:r>
+      <w:r>
+        <w:t xml:space="preserve"> </w:t>
+      </w:r>
+    </w:p>
+    <w:p>
+      <w:pPr>
+        <w:jc w:val="both"/>
+      </w:pPr>
+      <w:r>
+        <w:t xml:space="preserve">Στο επίπεδο αυτό, καλούνται οι συναρτήσεις </w:t>
+      </w:r>
+      <w:proofErr w:type="spellStart"/>
+      <w:r>
+        <w:rPr>
+          <w:lang w:val="en-US"/>
+        </w:rPr>
+        <w:t>AACoder</w:t>
+      </w:r>
+      <w:proofErr w:type="spellEnd"/>
+      <w:r>
+        <w:t>2</w:t>
+      </w:r>
+      <w:r>
+        <w:t>()</w:t>
+      </w:r>
+      <w:r>
+        <w:t xml:space="preserve"> και </w:t>
+      </w:r>
+      <w:proofErr w:type="spellStart"/>
+      <w:r>
+        <w:rPr>
+          <w:lang w:val="en-US"/>
+        </w:rPr>
+        <w:t>iAACoder</w:t>
+      </w:r>
+      <w:proofErr w:type="spellEnd"/>
+      <w:r>
+        <w:t>2</w:t>
+      </w:r>
+      <w:r>
+        <w:t>()</w:t>
+      </w:r>
+      <w:r>
+        <w:t xml:space="preserve"> </w:t>
+      </w:r>
+      <w:r>
+        <w:t xml:space="preserve">αντίστοιχα με τις </w:t>
+      </w:r>
+      <w:proofErr w:type="spellStart"/>
+      <w:r>
+        <w:rPr>
+          <w:lang w:val="en-US"/>
+        </w:rPr>
+        <w:t>AACoder</w:t>
+      </w:r>
+      <w:proofErr w:type="spellEnd"/>
+      <w:r>
+        <w:t>1()</w:t>
+      </w:r>
+      <w:r>
+        <w:t xml:space="preserve"> και </w:t>
+      </w:r>
+      <w:proofErr w:type="spellStart"/>
+      <w:r>
+        <w:rPr>
+          <w:lang w:val="en-US"/>
+        </w:rPr>
+        <w:t>iAACoder</w:t>
+      </w:r>
+      <w:proofErr w:type="spellEnd"/>
+      <w:r>
+        <w:t>1()</w:t>
+      </w:r>
+      <w:r>
+        <w:t xml:space="preserve"> </w:t>
+      </w:r>
+      <w:r>
+        <w:t>του 1</w:t>
+      </w:r>
+      <w:r>
+        <w:rPr>
+          <w:vertAlign w:val="superscript"/>
+        </w:rPr>
+        <w:t>ου</w:t>
+      </w:r>
+      <w:r>
+        <w:t xml:space="preserve"> επιπέδου. Οι συναρτήσεις αυτές είναι όμοιες με τις αντίστοιχές τους με τη διαφορά ότι</w:t>
+      </w:r>
+      <w:r>
+        <w:t xml:space="preserve"> </w:t>
+      </w:r>
+      <w:r>
+        <w:t xml:space="preserve">τα δεδομένα του πίνακα με τα </w:t>
+      </w:r>
+      <w:r>
+        <w:rPr>
+          <w:lang w:val="en-US"/>
+        </w:rPr>
+        <w:t>frames</w:t>
+      </w:r>
+      <w:r>
+        <w:t xml:space="preserve"> </w:t>
+      </w:r>
+      <w:r>
+        <w:t xml:space="preserve">περνάνε από μια νέα βαθμίδα για </w:t>
+      </w:r>
+      <w:r>
+        <w:rPr>
+          <w:lang w:val="en-US"/>
+        </w:rPr>
+        <w:t>Temporal</w:t>
+      </w:r>
+      <w:r>
+        <w:t xml:space="preserve"> </w:t>
+      </w:r>
+      <w:r>
+        <w:rPr>
+          <w:lang w:val="en-US"/>
+        </w:rPr>
+        <w:t>Noise</w:t>
+      </w:r>
+      <w:r>
+        <w:t xml:space="preserve"> </w:t>
+      </w:r>
+      <w:r>
+        <w:rPr>
+          <w:lang w:val="en-US"/>
+        </w:rPr>
+        <w:t>Shaping</w:t>
+      </w:r>
+      <w:r>
+        <w:t xml:space="preserve"> (</w:t>
+      </w:r>
+      <w:r>
+        <w:rPr>
+          <w:lang w:val="en-US"/>
+        </w:rPr>
+        <w:t>TNS</w:t>
+      </w:r>
+      <w:r>
+        <w:t xml:space="preserve">) </w:t>
+      </w:r>
+      <w:r>
+        <w:t xml:space="preserve">προτού δοθούν στην </w:t>
+      </w:r>
+      <w:proofErr w:type="spellStart"/>
+      <w:r>
+        <w:rPr>
+          <w:lang w:val="en-US"/>
+        </w:rPr>
+        <w:t>iAACoder</w:t>
+      </w:r>
+      <w:proofErr w:type="spellEnd"/>
+      <w:r>
+        <w:t>2</w:t>
+      </w:r>
+      <w:r>
+        <w:t>()</w:t>
+      </w:r>
+      <w:r>
+        <w:t xml:space="preserve"> που με τη σειρά της θα χρησιμοποιήσει αρχικά την </w:t>
+      </w:r>
+      <w:proofErr w:type="spellStart"/>
+      <w:r>
+        <w:rPr>
+          <w:lang w:val="en-US"/>
+        </w:rPr>
+        <w:t>iTNS</w:t>
+      </w:r>
+      <w:proofErr w:type="spellEnd"/>
+      <w:r>
+        <w:t xml:space="preserve">() </w:t>
+      </w:r>
+      <w:r>
+        <w:t xml:space="preserve">για να </w:t>
+      </w:r>
+      <w:r>
+        <w:t>επαναφέρει</w:t>
+      </w:r>
+      <w:r>
+        <w:t xml:space="preserve"> τα </w:t>
+      </w:r>
+      <w:r>
+        <w:rPr>
+          <w:lang w:val="en-US"/>
+        </w:rPr>
+        <w:t>TNS</w:t>
+      </w:r>
+      <w:r>
+        <w:t xml:space="preserve"> </w:t>
+      </w:r>
+      <w:r>
+        <w:t xml:space="preserve">δεδομένα στη μορφή που τα «θέλει» η </w:t>
+      </w:r>
+      <w:proofErr w:type="spellStart"/>
+      <w:r>
+        <w:rPr>
+          <w:lang w:val="en-US"/>
+        </w:rPr>
+        <w:t>iFilterBank</w:t>
+      </w:r>
+      <w:proofErr w:type="spellEnd"/>
+      <w:r>
+        <w:t>().</w:t>
+      </w:r>
+    </w:p>
+    <w:p/>
+    <w:p>
+      <w:pPr>
         <w:pStyle w:val="2"/>
       </w:pPr>
-      <w:bookmarkStart w:id="5" w:name="_Toc1148047"/>
-      <w:r>
-        <w:t>Λειτουργία</w:t>
+      <w:bookmarkStart w:id="5" w:name="_Toc1148048"/>
+      <w:r>
+        <w:t>Ενδεικτικά αποτελέσματα</w:t>
       </w:r>
       <w:bookmarkEnd w:id="5"/>
-    </w:p>
-    <w:p>
-      <w:pPr>
-        <w:jc w:val="both"/>
-      </w:pPr>
-      <w:r>
-        <w:t>Η συνάρτηση</w:t>
-      </w:r>
-      <w:r>
-        <w:t xml:space="preserve"> </w:t>
-      </w:r>
-      <w:proofErr w:type="spellStart"/>
-      <w:r>
-        <w:rPr>
-          <w:lang w:val="en-US"/>
-        </w:rPr>
-        <w:t>demoAAC</w:t>
-      </w:r>
-      <w:proofErr w:type="spellEnd"/>
-      <w:r>
-        <w:t>2</w:t>
-      </w:r>
-      <w:r>
-        <w:t xml:space="preserve">() </w:t>
-      </w:r>
-      <w:r>
-        <w:t xml:space="preserve">επιδεικνύει τη λειτουργία του </w:t>
-      </w:r>
-      <w:r>
-        <w:t>2</w:t>
-      </w:r>
-      <w:r>
-        <w:rPr>
-          <w:vertAlign w:val="superscript"/>
-        </w:rPr>
-        <w:t>ου</w:t>
-      </w:r>
-      <w:r>
-        <w:t xml:space="preserve"> επιπέδου της εργασίας.</w:t>
-      </w:r>
-      <w:r>
-        <w:t xml:space="preserve"> </w:t>
-      </w:r>
-    </w:p>
-    <w:p>
-      <w:pPr>
-        <w:jc w:val="both"/>
-      </w:pPr>
-      <w:r>
-        <w:t xml:space="preserve">Στο επίπεδο αυτό, καλούνται οι συναρτήσεις </w:t>
-      </w:r>
-      <w:proofErr w:type="spellStart"/>
-      <w:r>
-        <w:rPr>
-          <w:lang w:val="en-US"/>
-        </w:rPr>
-        <w:t>AACoder</w:t>
-      </w:r>
-      <w:proofErr w:type="spellEnd"/>
-      <w:r>
-        <w:t>2</w:t>
-      </w:r>
-      <w:r>
-        <w:t>()</w:t>
-      </w:r>
-      <w:r>
-        <w:t xml:space="preserve"> και </w:t>
-      </w:r>
-      <w:proofErr w:type="spellStart"/>
-      <w:r>
-        <w:rPr>
-          <w:lang w:val="en-US"/>
-        </w:rPr>
-        <w:t>iAACoder</w:t>
-      </w:r>
-      <w:proofErr w:type="spellEnd"/>
-      <w:r>
-        <w:t>2</w:t>
-      </w:r>
-      <w:r>
-        <w:t>()</w:t>
-      </w:r>
-      <w:r>
-        <w:t xml:space="preserve"> </w:t>
-      </w:r>
-      <w:r>
-        <w:t xml:space="preserve">αντίστοιχα με τις </w:t>
-      </w:r>
-      <w:proofErr w:type="spellStart"/>
-      <w:r>
-        <w:rPr>
-          <w:lang w:val="en-US"/>
-        </w:rPr>
-        <w:t>AACoder</w:t>
-      </w:r>
-      <w:proofErr w:type="spellEnd"/>
-      <w:r>
-        <w:t>1()</w:t>
-      </w:r>
-      <w:r>
-        <w:t xml:space="preserve"> και </w:t>
-      </w:r>
-      <w:proofErr w:type="spellStart"/>
-      <w:r>
-        <w:rPr>
-          <w:lang w:val="en-US"/>
-        </w:rPr>
-        <w:t>iAACoder</w:t>
-      </w:r>
-      <w:proofErr w:type="spellEnd"/>
-      <w:r>
-        <w:t>1()</w:t>
-      </w:r>
-      <w:r>
-        <w:t xml:space="preserve"> </w:t>
-      </w:r>
-      <w:r>
-        <w:t>του 1</w:t>
-      </w:r>
-      <w:r>
-        <w:rPr>
-          <w:vertAlign w:val="superscript"/>
-        </w:rPr>
-        <w:t>ου</w:t>
-      </w:r>
-      <w:r>
-        <w:t xml:space="preserve"> επιπέδου. Οι συναρτήσεις αυτές είναι όμοιες με τις αντίστοιχές τους με τη διαφορά ότι</w:t>
-      </w:r>
-      <w:r>
-        <w:t xml:space="preserve"> </w:t>
-      </w:r>
-      <w:r>
-        <w:t xml:space="preserve">τα δεδομένα του πίνακα με τα </w:t>
-      </w:r>
-      <w:r>
-        <w:rPr>
-          <w:lang w:val="en-US"/>
-        </w:rPr>
-        <w:t>frames</w:t>
-      </w:r>
-      <w:r>
-        <w:t xml:space="preserve"> </w:t>
-      </w:r>
-      <w:r>
-        <w:t xml:space="preserve">περνάνε από μια νέα βαθμίδα για </w:t>
-      </w:r>
-      <w:r>
-        <w:rPr>
-          <w:lang w:val="en-US"/>
-        </w:rPr>
-        <w:t>Temporal</w:t>
-      </w:r>
-      <w:r>
-        <w:t xml:space="preserve"> </w:t>
-      </w:r>
-      <w:r>
-        <w:rPr>
-          <w:lang w:val="en-US"/>
-        </w:rPr>
-        <w:t>Noise</w:t>
-      </w:r>
-      <w:r>
-        <w:t xml:space="preserve"> </w:t>
-      </w:r>
-      <w:r>
-        <w:rPr>
-          <w:lang w:val="en-US"/>
-        </w:rPr>
-        <w:t>Shaping</w:t>
-      </w:r>
-      <w:r>
-        <w:t xml:space="preserve"> (</w:t>
-      </w:r>
-      <w:r>
-        <w:rPr>
-          <w:lang w:val="en-US"/>
-        </w:rPr>
-        <w:t>TNS</w:t>
-      </w:r>
-      <w:r>
-        <w:t xml:space="preserve">) </w:t>
-      </w:r>
-      <w:r>
-        <w:t xml:space="preserve">προτού δοθούν στην </w:t>
-      </w:r>
-      <w:proofErr w:type="spellStart"/>
-      <w:r>
-        <w:rPr>
-          <w:lang w:val="en-US"/>
-        </w:rPr>
-        <w:t>iAACoder</w:t>
-      </w:r>
-      <w:proofErr w:type="spellEnd"/>
-      <w:r>
-        <w:t>2</w:t>
-      </w:r>
-      <w:r>
-        <w:t>()</w:t>
-      </w:r>
-      <w:r>
-        <w:t xml:space="preserve"> που με τη σειρά της θα χρησιμοποιήσει αρχικά την </w:t>
-      </w:r>
-      <w:proofErr w:type="spellStart"/>
-      <w:r>
-        <w:rPr>
-          <w:lang w:val="en-US"/>
-        </w:rPr>
-        <w:t>iTNS</w:t>
-      </w:r>
-      <w:proofErr w:type="spellEnd"/>
-      <w:r>
-        <w:t xml:space="preserve">() </w:t>
-      </w:r>
-      <w:r>
-        <w:t xml:space="preserve">για να </w:t>
-      </w:r>
-      <w:r>
-        <w:t>επαναφέρει</w:t>
-      </w:r>
-      <w:r>
-        <w:t xml:space="preserve"> τα </w:t>
-      </w:r>
-      <w:r>
-        <w:rPr>
-          <w:lang w:val="en-US"/>
-        </w:rPr>
-        <w:t>TNS</w:t>
-      </w:r>
-      <w:r>
-        <w:t xml:space="preserve"> </w:t>
-      </w:r>
-      <w:r>
-        <w:t xml:space="preserve">δεδομένα στη μορφή που τα «θέλει» η </w:t>
-      </w:r>
-      <w:proofErr w:type="spellStart"/>
-      <w:r>
-        <w:rPr>
-          <w:lang w:val="en-US"/>
-        </w:rPr>
-        <w:t>iFilterBank</w:t>
-      </w:r>
-      <w:proofErr w:type="spellEnd"/>
-      <w:r>
-        <w:t>().</w:t>
-      </w:r>
-    </w:p>
-    <w:p/>
-    <w:p>
-      <w:pPr>
-        <w:pStyle w:val="2"/>
-      </w:pPr>
-      <w:bookmarkStart w:id="6" w:name="_Toc1148048"/>
-      <w:r>
-        <w:t>Ενδεικτικά αποτελέσματα</w:t>
-      </w:r>
-      <w:bookmarkEnd w:id="6"/>
     </w:p>
     <w:p>
       <w:r>
@@ -3896,7 +3894,7 @@
       <w:pPr>
         <w:pStyle w:val="1"/>
       </w:pPr>
-      <w:bookmarkStart w:id="7" w:name="_Toc1148049"/>
+      <w:bookmarkStart w:id="6" w:name="_Toc1148049"/>
       <w:r>
         <w:t>3</w:t>
       </w:r>
@@ -3909,168 +3907,168 @@
       <w:r>
         <w:t xml:space="preserve"> επίπεδο</w:t>
       </w:r>
+      <w:bookmarkEnd w:id="6"/>
+    </w:p>
+    <w:p>
+      <w:pPr>
+        <w:pStyle w:val="2"/>
+      </w:pPr>
+      <w:bookmarkStart w:id="7" w:name="_Toc1148050"/>
+      <w:r>
+        <w:t>Λειτουργία</w:t>
+      </w:r>
       <w:bookmarkEnd w:id="7"/>
     </w:p>
     <w:p>
       <w:pPr>
+        <w:jc w:val="both"/>
+      </w:pPr>
+      <w:r>
+        <w:t>Η συνάρτηση</w:t>
+      </w:r>
+      <w:r>
+        <w:t xml:space="preserve"> </w:t>
+      </w:r>
+      <w:proofErr w:type="spellStart"/>
+      <w:r>
+        <w:rPr>
+          <w:lang w:val="en-US"/>
+        </w:rPr>
+        <w:t>demoAAC</w:t>
+      </w:r>
+      <w:proofErr w:type="spellEnd"/>
+      <w:r>
+        <w:t>3</w:t>
+      </w:r>
+      <w:r>
+        <w:t xml:space="preserve">() </w:t>
+      </w:r>
+      <w:r>
+        <w:t xml:space="preserve">επιδεικνύει τη λειτουργία του </w:t>
+      </w:r>
+      <w:r>
+        <w:t>3</w:t>
+      </w:r>
+      <w:r>
+        <w:rPr>
+          <w:vertAlign w:val="superscript"/>
+        </w:rPr>
+        <w:t>ου</w:t>
+      </w:r>
+      <w:r>
+        <w:t xml:space="preserve"> επιπέδου της εργασίας.</w:t>
+      </w:r>
+      <w:r>
+        <w:t xml:space="preserve"> </w:t>
+      </w:r>
+    </w:p>
+    <w:p>
+      <w:pPr>
+        <w:jc w:val="both"/>
+      </w:pPr>
+      <w:r>
+        <w:t xml:space="preserve">Στο επίπεδο αυτό, η ροή των δεδομένων ακολουθεί το διάγραμμα του σχήματος 1 της εκφώνησης με τον απλοποιημένο κωδικοποιητή </w:t>
+      </w:r>
+      <w:r>
+        <w:rPr>
+          <w:lang w:val="en-US"/>
+        </w:rPr>
+        <w:t>AAC</w:t>
+      </w:r>
+      <w:r>
+        <w:t xml:space="preserve">. </w:t>
+      </w:r>
+      <w:r>
+        <w:t xml:space="preserve">Με εξαίρεση την βαθμίδα </w:t>
+      </w:r>
+      <w:r>
+        <w:rPr>
+          <w:lang w:val="en-US"/>
+        </w:rPr>
+        <w:t>bit</w:t>
+      </w:r>
+      <w:r>
+        <w:t xml:space="preserve"> </w:t>
+      </w:r>
+      <w:r>
+        <w:rPr>
+          <w:lang w:val="en-US"/>
+        </w:rPr>
+        <w:t>reservoir</w:t>
+      </w:r>
+      <w:r>
+        <w:t xml:space="preserve">. </w:t>
+      </w:r>
+    </w:p>
+    <w:p>
+      <w:pPr>
+        <w:jc w:val="both"/>
+      </w:pPr>
+      <w:r>
+        <w:t xml:space="preserve">Αυτό συμβαίνει μέσα στη συνάρτηση </w:t>
+      </w:r>
+      <w:proofErr w:type="spellStart"/>
+      <w:r>
+        <w:rPr>
+          <w:lang w:val="en-US"/>
+        </w:rPr>
+        <w:t>AACoder</w:t>
+      </w:r>
+      <w:proofErr w:type="spellEnd"/>
+      <w:r>
+        <w:t>3</w:t>
+      </w:r>
+      <w:r>
+        <w:t>()</w:t>
+      </w:r>
+      <w:r>
+        <w:t>.</w:t>
+      </w:r>
+    </w:p>
+    <w:p>
+      <w:pPr>
+        <w:jc w:val="both"/>
+      </w:pPr>
+      <w:r>
+        <w:t xml:space="preserve">Η αποκωδικοποίηση γίνεται στην συνάρτηση </w:t>
+      </w:r>
+      <w:proofErr w:type="spellStart"/>
+      <w:r>
+        <w:rPr>
+          <w:lang w:val="en-US"/>
+        </w:rPr>
+        <w:t>iAACoder</w:t>
+      </w:r>
+      <w:proofErr w:type="spellEnd"/>
+      <w:r>
+        <w:t>3</w:t>
+      </w:r>
+      <w:r>
+        <w:t>()</w:t>
+      </w:r>
+      <w:r>
+        <w:t xml:space="preserve"> όπου τα δεδομένα ακολουθούν το διάγραμμα του σχήματος 2 της εκφώνησης με τον απλοποιημένο αποκωδικοποιητή </w:t>
+      </w:r>
+      <w:r>
+        <w:rPr>
+          <w:lang w:val="en-US"/>
+        </w:rPr>
+        <w:t>AAC</w:t>
+      </w:r>
+      <w:r>
+        <w:t>.</w:t>
+      </w:r>
+    </w:p>
+    <w:p/>
+    <w:p>
+      <w:pPr>
         <w:pStyle w:val="2"/>
       </w:pPr>
-      <w:bookmarkStart w:id="8" w:name="_Toc1148050"/>
-      <w:r>
-        <w:t>Λειτουργία</w:t>
+      <w:bookmarkStart w:id="8" w:name="_Toc1148051"/>
+      <w:r>
+        <w:t>Ενδεικτικά αποτελέσματα</w:t>
       </w:r>
       <w:bookmarkEnd w:id="8"/>
-    </w:p>
-    <w:p>
-      <w:pPr>
-        <w:jc w:val="both"/>
-      </w:pPr>
-      <w:r>
-        <w:t>Η συνάρτηση</w:t>
-      </w:r>
-      <w:r>
-        <w:t xml:space="preserve"> </w:t>
-      </w:r>
-      <w:proofErr w:type="spellStart"/>
-      <w:r>
-        <w:rPr>
-          <w:lang w:val="en-US"/>
-        </w:rPr>
-        <w:t>demoAAC</w:t>
-      </w:r>
-      <w:proofErr w:type="spellEnd"/>
-      <w:r>
-        <w:t>3</w:t>
-      </w:r>
-      <w:r>
-        <w:t xml:space="preserve">() </w:t>
-      </w:r>
-      <w:r>
-        <w:t xml:space="preserve">επιδεικνύει τη λειτουργία του </w:t>
-      </w:r>
-      <w:r>
-        <w:t>3</w:t>
-      </w:r>
-      <w:r>
-        <w:rPr>
-          <w:vertAlign w:val="superscript"/>
-        </w:rPr>
-        <w:t>ου</w:t>
-      </w:r>
-      <w:r>
-        <w:t xml:space="preserve"> επιπέδου της εργασίας.</w:t>
-      </w:r>
-      <w:r>
-        <w:t xml:space="preserve"> </w:t>
-      </w:r>
-    </w:p>
-    <w:p>
-      <w:pPr>
-        <w:jc w:val="both"/>
-      </w:pPr>
-      <w:r>
-        <w:t xml:space="preserve">Στο επίπεδο αυτό, η ροή των δεδομένων ακολουθεί το διάγραμμα του σχήματος 1 της εκφώνησης με τον απλοποιημένο κωδικοποιητή </w:t>
-      </w:r>
-      <w:r>
-        <w:rPr>
-          <w:lang w:val="en-US"/>
-        </w:rPr>
-        <w:t>AAC</w:t>
-      </w:r>
-      <w:r>
-        <w:t xml:space="preserve">. </w:t>
-      </w:r>
-      <w:r>
-        <w:t xml:space="preserve">Με εξαίρεση την βαθμίδα </w:t>
-      </w:r>
-      <w:r>
-        <w:rPr>
-          <w:lang w:val="en-US"/>
-        </w:rPr>
-        <w:t>bit</w:t>
-      </w:r>
-      <w:r>
-        <w:t xml:space="preserve"> </w:t>
-      </w:r>
-      <w:r>
-        <w:rPr>
-          <w:lang w:val="en-US"/>
-        </w:rPr>
-        <w:t>reservoir</w:t>
-      </w:r>
-      <w:r>
-        <w:t xml:space="preserve">. </w:t>
-      </w:r>
-    </w:p>
-    <w:p>
-      <w:pPr>
-        <w:jc w:val="both"/>
-      </w:pPr>
-      <w:r>
-        <w:t xml:space="preserve">Αυτό συμβαίνει μέσα στη συνάρτηση </w:t>
-      </w:r>
-      <w:proofErr w:type="spellStart"/>
-      <w:r>
-        <w:rPr>
-          <w:lang w:val="en-US"/>
-        </w:rPr>
-        <w:t>AACoder</w:t>
-      </w:r>
-      <w:proofErr w:type="spellEnd"/>
-      <w:r>
-        <w:t>3</w:t>
-      </w:r>
-      <w:r>
-        <w:t>()</w:t>
-      </w:r>
-      <w:r>
-        <w:t>.</w:t>
-      </w:r>
-    </w:p>
-    <w:p>
-      <w:pPr>
-        <w:jc w:val="both"/>
-      </w:pPr>
-      <w:r>
-        <w:t xml:space="preserve">Η αποκωδικοποίηση γίνεται στην συνάρτηση </w:t>
-      </w:r>
-      <w:proofErr w:type="spellStart"/>
-      <w:r>
-        <w:rPr>
-          <w:lang w:val="en-US"/>
-        </w:rPr>
-        <w:t>iAACoder</w:t>
-      </w:r>
-      <w:proofErr w:type="spellEnd"/>
-      <w:r>
-        <w:t>3</w:t>
-      </w:r>
-      <w:r>
-        <w:t>()</w:t>
-      </w:r>
-      <w:r>
-        <w:t xml:space="preserve"> όπου τα δεδομένα ακολουθούν το διάγραμμα του σχήματος 2 της εκφώνησης με τον απλοποιημένο αποκωδικοποιητή </w:t>
-      </w:r>
-      <w:r>
-        <w:rPr>
-          <w:lang w:val="en-US"/>
-        </w:rPr>
-        <w:t>AAC</w:t>
-      </w:r>
-      <w:r>
-        <w:t>.</w:t>
-      </w:r>
-    </w:p>
-    <w:p/>
-    <w:p>
-      <w:pPr>
-        <w:pStyle w:val="2"/>
-      </w:pPr>
-      <w:bookmarkStart w:id="9" w:name="_Toc1148051"/>
-      <w:r>
-        <w:t>Ενδεικτικά αποτελέσματα</w:t>
-      </w:r>
-      <w:bookmarkEnd w:id="9"/>
     </w:p>
     <w:p>
       <w:pPr>
@@ -4353,6 +4351,55 @@
       <w:r>
         <w:t>στα δεδομένα και δεν επηρεάζει την ποιότητα του αρχείου εξόδου.</w:t>
       </w:r>
+    </w:p>
+    <w:p>
+      <w:pPr>
+        <w:jc w:val="both"/>
+      </w:pPr>
+      <w:r>
+        <w:rPr>
+          <w:lang w:val="en-US"/>
+        </w:rPr>
+        <w:t>To</w:t>
+      </w:r>
+      <w:r>
+        <w:t xml:space="preserve"> </w:t>
+      </w:r>
+      <w:r>
+        <w:rPr>
+          <w:lang w:val="en-US"/>
+        </w:rPr>
+        <w:t>bitrate</w:t>
+      </w:r>
+      <w:r>
+        <w:t xml:space="preserve"> </w:t>
+      </w:r>
+      <w:r>
+        <w:t>ήταν</w:t>
+      </w:r>
+      <w:r>
+        <w:t xml:space="preserve"> </w:t>
+      </w:r>
+      <w:r>
+        <w:t xml:space="preserve">περίπου </w:t>
+      </w:r>
+      <w:r>
+        <w:t>227.6</w:t>
+      </w:r>
+      <w:r>
+        <w:t xml:space="preserve"> </w:t>
+      </w:r>
+      <w:r>
+        <w:rPr>
+          <w:lang w:val="en-US"/>
+        </w:rPr>
+        <w:t>Kbps</w:t>
+      </w:r>
+      <w:r>
+        <w:t>.</w:t>
+      </w:r>
+      <w:bookmarkStart w:id="9" w:name="_GoBack"/>
+      <w:bookmarkEnd w:id="9"/>
     </w:p>
     <w:p>
       <w:pPr>
@@ -4957,133 +5004,17 @@
       <w:r>
         <w:t xml:space="preserve">Ο κώδικας που αναπτύχθηκε βρίσκεται και στο </w:t>
       </w:r>
-      <w:r>
-        <w:rPr>
-          <w:rStyle w:val="-"/>
-          <w:lang w:val="en-US"/>
-        </w:rPr>
-        <w:fldChar w:fldCharType="begin"/>
-      </w:r>
-      <w:r>
-        <w:rPr>
-          <w:rStyle w:val="-"/>
-        </w:rPr>
-        <w:instrText xml:space="preserve"> </w:instrText>
-      </w:r>
-      <w:r>
-        <w:rPr>
-          <w:rStyle w:val="-"/>
-          <w:lang w:val="en-US"/>
-        </w:rPr>
-        <w:instrText>HYPERLINK</w:instrText>
-      </w:r>
-      <w:r>
-        <w:rPr>
-          <w:rStyle w:val="-"/>
-        </w:rPr>
-        <w:instrText xml:space="preserve"> "</w:instrText>
-      </w:r>
-      <w:r>
-        <w:rPr>
-          <w:rStyle w:val="-"/>
-          <w:lang w:val="en-US"/>
-        </w:rPr>
-        <w:instrText>https</w:instrText>
-      </w:r>
-      <w:r>
-        <w:rPr>
-          <w:rStyle w:val="-"/>
-        </w:rPr>
-        <w:instrText>://</w:instrText>
-      </w:r>
-      <w:r>
-        <w:rPr>
-          <w:rStyle w:val="-"/>
-          <w:lang w:val="en-US"/>
-        </w:rPr>
-        <w:instrText>github</w:instrText>
-      </w:r>
-      <w:r>
-        <w:rPr>
-          <w:rStyle w:val="-"/>
-        </w:rPr>
-        <w:instrText>.</w:instrText>
-      </w:r>
-      <w:r>
-        <w:rPr>
-          <w:rStyle w:val="-"/>
-          <w:lang w:val="en-US"/>
-        </w:rPr>
-        <w:instrText>com</w:instrText>
-      </w:r>
-      <w:r>
-        <w:rPr>
-          <w:rStyle w:val="-"/>
-        </w:rPr>
-        <w:instrText>/</w:instrText>
-      </w:r>
-      <w:r>
-        <w:rPr>
-          <w:rStyle w:val="-"/>
-          <w:lang w:val="en-US"/>
-        </w:rPr>
-        <w:instrText>EKostinoudis</w:instrText>
-      </w:r>
-      <w:r>
-        <w:rPr>
-          <w:rStyle w:val="-"/>
-        </w:rPr>
-        <w:instrText>/</w:instrText>
-      </w:r>
-      <w:r>
-        <w:rPr>
-          <w:rStyle w:val="-"/>
-          <w:lang w:val="en-US"/>
-        </w:rPr>
-        <w:instrText>Simplified</w:instrText>
-      </w:r>
-      <w:r>
-        <w:rPr>
-          <w:rStyle w:val="-"/>
-        </w:rPr>
-        <w:instrText>-</w:instrText>
-      </w:r>
-      <w:r>
-        <w:rPr>
-          <w:rStyle w:val="-"/>
-          <w:lang w:val="en-US"/>
-        </w:rPr>
-        <w:instrText>ACC</w:instrText>
-      </w:r>
-      <w:r>
-        <w:rPr>
-          <w:rStyle w:val="-"/>
-        </w:rPr>
-        <w:instrText xml:space="preserve">" </w:instrText>
-      </w:r>
-      <w:r>
-        <w:rPr>
-          <w:rStyle w:val="-"/>
-          <w:lang w:val="en-US"/>
-        </w:rPr>
-        <w:fldChar w:fldCharType="separate"/>
-      </w:r>
-      <w:proofErr w:type="spellStart"/>
-      <w:r>
-        <w:rPr>
-          <w:rStyle w:val="-"/>
-          <w:lang w:val="en-US"/>
-        </w:rPr>
-        <w:t>github</w:t>
-      </w:r>
-      <w:proofErr w:type="spellEnd"/>
-      <w:r>
-        <w:rPr>
-          <w:rStyle w:val="-"/>
-          <w:lang w:val="en-US"/>
-        </w:rPr>
-        <w:fldChar w:fldCharType="end"/>
-      </w:r>
+      <w:hyperlink r:id="rId28" w:history="1">
+        <w:proofErr w:type="spellStart"/>
+        <w:r>
+          <w:rPr>
+            <w:rStyle w:val="-"/>
+            <w:lang w:val="en-US"/>
+          </w:rPr>
+          <w:t>github</w:t>
+        </w:r>
+        <w:proofErr w:type="spellEnd"/>
+      </w:hyperlink>
       <w:r>
         <w:t>.</w:t>
       </w:r>
@@ -6461,7 +6392,7 @@
     <w:charset w:val="00"/>
     <w:family w:val="roman"/>
     <w:pitch w:val="variable"/>
-    <w:sig w:usb0="E0002AFF" w:usb1="C0007843" w:usb2="00000009" w:usb3="00000000" w:csb0="000001FF" w:csb1="00000000"/>
+    <w:sig w:usb0="E0002EFF" w:usb1="C000785B" w:usb2="00000009" w:usb3="00000000" w:csb0="000001FF" w:csb1="00000000"/>
   </w:font>
   <w:font w:name="Courier New">
     <w:panose1 w:val="02070309020205020404"/>
@@ -6482,14 +6413,14 @@
     <w:charset w:val="00"/>
     <w:family w:val="swiss"/>
     <w:pitch w:val="variable"/>
-    <w:sig w:usb0="E0002AFF" w:usb1="4000ACFF" w:usb2="00000001" w:usb3="00000000" w:csb0="000001FF" w:csb1="00000000"/>
+    <w:sig w:usb0="E0002AFF" w:usb1="C000247B" w:usb2="00000009" w:usb3="00000000" w:csb0="000001FF" w:csb1="00000000"/>
   </w:font>
   <w:font w:name="Calibri Light">
     <w:panose1 w:val="020F0302020204030204"/>
     <w:charset w:val="00"/>
     <w:family w:val="swiss"/>
     <w:pitch w:val="variable"/>
-    <w:sig w:usb0="A0002AEF" w:usb1="4000207B" w:usb2="00000000" w:usb3="00000000" w:csb0="000001FF" w:csb1="00000000"/>
+    <w:sig w:usb0="E0002AFF" w:usb1="C000247B" w:usb2="00000009" w:usb3="00000000" w:csb0="000001FF" w:csb1="00000000"/>
   </w:font>
   <w:font w:name="Segoe UI Emoji">
     <w:panose1 w:val="020B0502040204020203"/>
@@ -6526,6 +6457,7 @@
     <w:rsidRoot w:val="002522C3"/>
     <w:rsid w:val="000A3C1D"/>
     <w:rsid w:val="002522C3"/>
+    <w:rsid w:val="002C7DB6"/>
     <w:rsid w:val="003053AA"/>
     <w:rsid w:val="004E263C"/>
     <w:rsid w:val="007D73A0"/>
@@ -7306,7 +7238,7 @@
 </file>
 
 <file path=customXml/itemProps1.xml><?xml version="1.0" encoding="utf-8"?>
-<ds:datastoreItem xmlns:ds="http://schemas.openxmlformats.org/officeDocument/2006/customXml" ds:itemID="{466F331C-1888-438E-802E-CA66382F0C14}">
+<ds:datastoreItem xmlns:ds="http://schemas.openxmlformats.org/officeDocument/2006/customXml" ds:itemID="{C2433854-F5B0-409F-B8F7-CC88CEABFA66}">
   <ds:schemaRefs>
     <ds:schemaRef ds:uri="http://schemas.openxmlformats.org/officeDocument/2006/bibliography"/>
   </ds:schemaRefs>

</xml_diff>